<commit_message>
Update Stavefejl, linje afstand og ny afsnit
Der var nogle stavefejl der skulle ændres og linjeafstand der ikke var
på plads. og har også tilføjet afsnittet Ændre Regionale indstillinger
</commit_message>
<xml_diff>
--- a/Nas Dokumentation.docx
+++ b/Nas Dokumentation.docx
@@ -12,6 +12,10 @@
       </w:sdtPr>
       <w:sdtContent>
         <w:p>
+          <w:pPr>
+            <w:spacing w:line="360" w:lineRule="auto"/>
+            <w:contextualSpacing/>
+          </w:pPr>
           <w:r>
             <w:rPr>
               <w:noProof/>
@@ -642,6 +646,10 @@
           </w:r>
         </w:p>
         <w:p>
+          <w:pPr>
+            <w:spacing w:line="360" w:lineRule="auto"/>
+            <w:contextualSpacing/>
+          </w:pPr>
           <w:r>
             <w:rPr>
               <w:noProof/>
@@ -737,6 +745,8 @@
         <w:p>
           <w:pPr>
             <w:pStyle w:val="Overskrift"/>
+            <w:spacing w:line="360" w:lineRule="auto"/>
+            <w:contextualSpacing/>
           </w:pPr>
           <w:r>
             <w:rPr>
@@ -744,8 +754,6 @@
             </w:rPr>
             <w:t>Indholdsfortegnelse</w:t>
           </w:r>
-          <w:bookmarkStart w:id="0" w:name="_GoBack"/>
-          <w:bookmarkEnd w:id="0"/>
         </w:p>
         <w:p>
           <w:pPr>
@@ -768,7 +776,7 @@
           <w:r>
             <w:fldChar w:fldCharType="separate"/>
           </w:r>
-          <w:hyperlink w:anchor="_Toc462121906" w:history="1">
+          <w:hyperlink w:anchor="_Toc462124672" w:history="1">
             <w:r>
               <w:rPr>
                 <w:rStyle w:val="Hyperlink"/>
@@ -795,7 +803,7 @@
                 <w:noProof/>
                 <w:webHidden/>
               </w:rPr>
-              <w:instrText xml:space="preserve"> PAGEREF _Toc462121906 \h </w:instrText>
+              <w:instrText xml:space="preserve"> PAGEREF _Toc462124672 \h </w:instrText>
             </w:r>
             <w:r>
               <w:rPr>
@@ -838,7 +846,7 @@
               <w:lang w:val="en-GB" w:eastAsia="en-GB"/>
             </w:rPr>
           </w:pPr>
-          <w:hyperlink w:anchor="_Toc462121907" w:history="1">
+          <w:hyperlink w:anchor="_Toc462124673" w:history="1">
             <w:r>
               <w:rPr>
                 <w:rStyle w:val="Hyperlink"/>
@@ -865,7 +873,7 @@
                 <w:noProof/>
                 <w:webHidden/>
               </w:rPr>
-              <w:instrText xml:space="preserve"> PAGEREF _Toc462121907 \h </w:instrText>
+              <w:instrText xml:space="preserve"> PAGEREF _Toc462124673 \h </w:instrText>
             </w:r>
             <w:r>
               <w:rPr>
@@ -908,7 +916,7 @@
               <w:lang w:val="en-GB" w:eastAsia="en-GB"/>
             </w:rPr>
           </w:pPr>
-          <w:hyperlink w:anchor="_Toc462121908" w:history="1">
+          <w:hyperlink w:anchor="_Toc462124674" w:history="1">
             <w:r>
               <w:rPr>
                 <w:rStyle w:val="Hyperlink"/>
@@ -935,7 +943,7 @@
                 <w:noProof/>
                 <w:webHidden/>
               </w:rPr>
-              <w:instrText xml:space="preserve"> PAGEREF _Toc462121908 \h </w:instrText>
+              <w:instrText xml:space="preserve"> PAGEREF _Toc462124674 \h </w:instrText>
             </w:r>
             <w:r>
               <w:rPr>
@@ -978,7 +986,7 @@
               <w:lang w:val="en-GB" w:eastAsia="en-GB"/>
             </w:rPr>
           </w:pPr>
-          <w:hyperlink w:anchor="_Toc462121909" w:history="1">
+          <w:hyperlink w:anchor="_Toc462124675" w:history="1">
             <w:r>
               <w:rPr>
                 <w:rStyle w:val="Hyperlink"/>
@@ -1005,7 +1013,7 @@
                 <w:noProof/>
                 <w:webHidden/>
               </w:rPr>
-              <w:instrText xml:space="preserve"> PAGEREF _Toc462121909 \h </w:instrText>
+              <w:instrText xml:space="preserve"> PAGEREF _Toc462124675 \h </w:instrText>
             </w:r>
             <w:r>
               <w:rPr>
@@ -1048,7 +1056,7 @@
               <w:lang w:val="en-GB" w:eastAsia="en-GB"/>
             </w:rPr>
           </w:pPr>
-          <w:hyperlink w:anchor="_Toc462121910" w:history="1">
+          <w:hyperlink w:anchor="_Toc462124676" w:history="1">
             <w:r>
               <w:rPr>
                 <w:rStyle w:val="Hyperlink"/>
@@ -1075,7 +1083,7 @@
                 <w:noProof/>
                 <w:webHidden/>
               </w:rPr>
-              <w:instrText xml:space="preserve"> PAGEREF _Toc462121910 \h </w:instrText>
+              <w:instrText xml:space="preserve"> PAGEREF _Toc462124676 \h </w:instrText>
             </w:r>
             <w:r>
               <w:rPr>
@@ -1118,7 +1126,7 @@
               <w:lang w:val="en-GB" w:eastAsia="en-GB"/>
             </w:rPr>
           </w:pPr>
-          <w:hyperlink w:anchor="_Toc462121911" w:history="1">
+          <w:hyperlink w:anchor="_Toc462124677" w:history="1">
             <w:r>
               <w:rPr>
                 <w:rStyle w:val="Hyperlink"/>
@@ -1145,7 +1153,7 @@
                 <w:noProof/>
                 <w:webHidden/>
               </w:rPr>
-              <w:instrText xml:space="preserve"> PAGEREF _Toc462121911 \h </w:instrText>
+              <w:instrText xml:space="preserve"> PAGEREF _Toc462124677 \h </w:instrText>
             </w:r>
             <w:r>
               <w:rPr>
@@ -1188,7 +1196,7 @@
               <w:lang w:val="en-GB" w:eastAsia="en-GB"/>
             </w:rPr>
           </w:pPr>
-          <w:hyperlink w:anchor="_Toc462121912" w:history="1">
+          <w:hyperlink w:anchor="_Toc462124678" w:history="1">
             <w:r>
               <w:rPr>
                 <w:rStyle w:val="Hyperlink"/>
@@ -1215,7 +1223,7 @@
                 <w:noProof/>
                 <w:webHidden/>
               </w:rPr>
-              <w:instrText xml:space="preserve"> PAGEREF _Toc462121912 \h </w:instrText>
+              <w:instrText xml:space="preserve"> PAGEREF _Toc462124678 \h </w:instrText>
             </w:r>
             <w:r>
               <w:rPr>
@@ -1258,7 +1266,7 @@
               <w:lang w:val="en-GB" w:eastAsia="en-GB"/>
             </w:rPr>
           </w:pPr>
-          <w:hyperlink w:anchor="_Toc462121913" w:history="1">
+          <w:hyperlink w:anchor="_Toc462124679" w:history="1">
             <w:r>
               <w:rPr>
                 <w:rStyle w:val="Hyperlink"/>
@@ -1285,7 +1293,7 @@
                 <w:noProof/>
                 <w:webHidden/>
               </w:rPr>
-              <w:instrText xml:space="preserve"> PAGEREF _Toc462121913 \h </w:instrText>
+              <w:instrText xml:space="preserve"> PAGEREF _Toc462124679 \h </w:instrText>
             </w:r>
             <w:r>
               <w:rPr>
@@ -1328,7 +1336,7 @@
               <w:lang w:val="en-GB" w:eastAsia="en-GB"/>
             </w:rPr>
           </w:pPr>
-          <w:hyperlink w:anchor="_Toc462121914" w:history="1">
+          <w:hyperlink w:anchor="_Toc462124680" w:history="1">
             <w:r>
               <w:rPr>
                 <w:rStyle w:val="Hyperlink"/>
@@ -1355,7 +1363,7 @@
                 <w:noProof/>
                 <w:webHidden/>
               </w:rPr>
-              <w:instrText xml:space="preserve"> PAGEREF _Toc462121914 \h </w:instrText>
+              <w:instrText xml:space="preserve"> PAGEREF _Toc462124680 \h </w:instrText>
             </w:r>
             <w:r>
               <w:rPr>
@@ -1398,7 +1406,7 @@
               <w:lang w:val="en-GB" w:eastAsia="en-GB"/>
             </w:rPr>
           </w:pPr>
-          <w:hyperlink w:anchor="_Toc462121915" w:history="1">
+          <w:hyperlink w:anchor="_Toc462124681" w:history="1">
             <w:r>
               <w:rPr>
                 <w:rStyle w:val="Hyperlink"/>
@@ -1425,7 +1433,7 @@
                 <w:noProof/>
                 <w:webHidden/>
               </w:rPr>
-              <w:instrText xml:space="preserve"> PAGEREF _Toc462121915 \h </w:instrText>
+              <w:instrText xml:space="preserve"> PAGEREF _Toc462124681 \h </w:instrText>
             </w:r>
             <w:r>
               <w:rPr>
@@ -1468,7 +1476,7 @@
               <w:lang w:val="en-GB" w:eastAsia="en-GB"/>
             </w:rPr>
           </w:pPr>
-          <w:hyperlink w:anchor="_Toc462121916" w:history="1">
+          <w:hyperlink w:anchor="_Toc462124682" w:history="1">
             <w:r>
               <w:rPr>
                 <w:rStyle w:val="Hyperlink"/>
@@ -1495,7 +1503,7 @@
                 <w:noProof/>
                 <w:webHidden/>
               </w:rPr>
-              <w:instrText xml:space="preserve"> PAGEREF _Toc462121916 \h </w:instrText>
+              <w:instrText xml:space="preserve"> PAGEREF _Toc462124682 \h </w:instrText>
             </w:r>
             <w:r>
               <w:rPr>
@@ -1538,7 +1546,7 @@
               <w:lang w:val="en-GB" w:eastAsia="en-GB"/>
             </w:rPr>
           </w:pPr>
-          <w:hyperlink w:anchor="_Toc462121917" w:history="1">
+          <w:hyperlink w:anchor="_Toc462124683" w:history="1">
             <w:r>
               <w:rPr>
                 <w:rStyle w:val="Hyperlink"/>
@@ -1565,7 +1573,7 @@
                 <w:noProof/>
                 <w:webHidden/>
               </w:rPr>
-              <w:instrText xml:space="preserve"> PAGEREF _Toc462121917 \h </w:instrText>
+              <w:instrText xml:space="preserve"> PAGEREF _Toc462124683 \h </w:instrText>
             </w:r>
             <w:r>
               <w:rPr>
@@ -1608,7 +1616,7 @@
               <w:lang w:val="en-GB" w:eastAsia="en-GB"/>
             </w:rPr>
           </w:pPr>
-          <w:hyperlink w:anchor="_Toc462121918" w:history="1">
+          <w:hyperlink w:anchor="_Toc462124684" w:history="1">
             <w:r>
               <w:rPr>
                 <w:rStyle w:val="Hyperlink"/>
@@ -1635,7 +1643,7 @@
                 <w:noProof/>
                 <w:webHidden/>
               </w:rPr>
-              <w:instrText xml:space="preserve"> PAGEREF _Toc462121918 \h </w:instrText>
+              <w:instrText xml:space="preserve"> PAGEREF _Toc462124684 \h </w:instrText>
             </w:r>
             <w:r>
               <w:rPr>
@@ -1678,7 +1686,7 @@
               <w:lang w:val="en-GB" w:eastAsia="en-GB"/>
             </w:rPr>
           </w:pPr>
-          <w:hyperlink w:anchor="_Toc462121919" w:history="1">
+          <w:hyperlink w:anchor="_Toc462124685" w:history="1">
             <w:r>
               <w:rPr>
                 <w:rStyle w:val="Hyperlink"/>
@@ -1705,7 +1713,7 @@
                 <w:noProof/>
                 <w:webHidden/>
               </w:rPr>
-              <w:instrText xml:space="preserve"> PAGEREF _Toc462121919 \h </w:instrText>
+              <w:instrText xml:space="preserve"> PAGEREF _Toc462124685 \h </w:instrText>
             </w:r>
             <w:r>
               <w:rPr>
@@ -1748,7 +1756,7 @@
               <w:lang w:val="en-GB" w:eastAsia="en-GB"/>
             </w:rPr>
           </w:pPr>
-          <w:hyperlink w:anchor="_Toc462121920" w:history="1">
+          <w:hyperlink w:anchor="_Toc462124686" w:history="1">
             <w:r>
               <w:rPr>
                 <w:rStyle w:val="Hyperlink"/>
@@ -1775,7 +1783,7 @@
                 <w:noProof/>
                 <w:webHidden/>
               </w:rPr>
-              <w:instrText xml:space="preserve"> PAGEREF _Toc462121920 \h </w:instrText>
+              <w:instrText xml:space="preserve"> PAGEREF _Toc462124686 \h </w:instrText>
             </w:r>
             <w:r>
               <w:rPr>
@@ -1818,7 +1826,7 @@
               <w:lang w:val="en-GB" w:eastAsia="en-GB"/>
             </w:rPr>
           </w:pPr>
-          <w:hyperlink w:anchor="_Toc462121921" w:history="1">
+          <w:hyperlink w:anchor="_Toc462124687" w:history="1">
             <w:r>
               <w:rPr>
                 <w:rStyle w:val="Hyperlink"/>
@@ -1845,7 +1853,7 @@
                 <w:noProof/>
                 <w:webHidden/>
               </w:rPr>
-              <w:instrText xml:space="preserve"> PAGEREF _Toc462121921 \h </w:instrText>
+              <w:instrText xml:space="preserve"> PAGEREF _Toc462124687 \h </w:instrText>
             </w:r>
             <w:r>
               <w:rPr>
@@ -1888,7 +1896,7 @@
               <w:lang w:val="en-GB" w:eastAsia="en-GB"/>
             </w:rPr>
           </w:pPr>
-          <w:hyperlink w:anchor="_Toc462121922" w:history="1">
+          <w:hyperlink w:anchor="_Toc462124688" w:history="1">
             <w:r>
               <w:rPr>
                 <w:rStyle w:val="Hyperlink"/>
@@ -1915,7 +1923,7 @@
                 <w:noProof/>
                 <w:webHidden/>
               </w:rPr>
-              <w:instrText xml:space="preserve"> PAGEREF _Toc462121922 \h </w:instrText>
+              <w:instrText xml:space="preserve"> PAGEREF _Toc462124688 \h </w:instrText>
             </w:r>
             <w:r>
               <w:rPr>
@@ -1958,7 +1966,7 @@
               <w:lang w:val="en-GB" w:eastAsia="en-GB"/>
             </w:rPr>
           </w:pPr>
-          <w:hyperlink w:anchor="_Toc462121923" w:history="1">
+          <w:hyperlink w:anchor="_Toc462124689" w:history="1">
             <w:r>
               <w:rPr>
                 <w:rStyle w:val="Hyperlink"/>
@@ -1985,7 +1993,7 @@
                 <w:noProof/>
                 <w:webHidden/>
               </w:rPr>
-              <w:instrText xml:space="preserve"> PAGEREF _Toc462121923 \h </w:instrText>
+              <w:instrText xml:space="preserve"> PAGEREF _Toc462124689 \h </w:instrText>
             </w:r>
             <w:r>
               <w:rPr>
@@ -2028,7 +2036,7 @@
               <w:lang w:val="en-GB" w:eastAsia="en-GB"/>
             </w:rPr>
           </w:pPr>
-          <w:hyperlink w:anchor="_Toc462121924" w:history="1">
+          <w:hyperlink w:anchor="_Toc462124690" w:history="1">
             <w:r>
               <w:rPr>
                 <w:rStyle w:val="Hyperlink"/>
@@ -2055,7 +2063,7 @@
                 <w:noProof/>
                 <w:webHidden/>
               </w:rPr>
-              <w:instrText xml:space="preserve"> PAGEREF _Toc462121924 \h </w:instrText>
+              <w:instrText xml:space="preserve"> PAGEREF _Toc462124690 \h </w:instrText>
             </w:r>
             <w:r>
               <w:rPr>
@@ -2098,7 +2106,7 @@
               <w:lang w:val="en-GB" w:eastAsia="en-GB"/>
             </w:rPr>
           </w:pPr>
-          <w:hyperlink w:anchor="_Toc462121925" w:history="1">
+          <w:hyperlink w:anchor="_Toc462124691" w:history="1">
             <w:r>
               <w:rPr>
                 <w:rStyle w:val="Hyperlink"/>
@@ -2125,7 +2133,7 @@
                 <w:noProof/>
                 <w:webHidden/>
               </w:rPr>
-              <w:instrText xml:space="preserve"> PAGEREF _Toc462121925 \h </w:instrText>
+              <w:instrText xml:space="preserve"> PAGEREF _Toc462124691 \h </w:instrText>
             </w:r>
             <w:r>
               <w:rPr>
@@ -2168,7 +2176,7 @@
               <w:lang w:val="en-GB" w:eastAsia="en-GB"/>
             </w:rPr>
           </w:pPr>
-          <w:hyperlink w:anchor="_Toc462121926" w:history="1">
+          <w:hyperlink w:anchor="_Toc462124692" w:history="1">
             <w:r>
               <w:rPr>
                 <w:rStyle w:val="Hyperlink"/>
@@ -2195,7 +2203,7 @@
                 <w:noProof/>
                 <w:webHidden/>
               </w:rPr>
-              <w:instrText xml:space="preserve"> PAGEREF _Toc462121926 \h </w:instrText>
+              <w:instrText xml:space="preserve"> PAGEREF _Toc462124692 \h </w:instrText>
             </w:r>
             <w:r>
               <w:rPr>
@@ -2238,7 +2246,7 @@
               <w:lang w:val="en-GB" w:eastAsia="en-GB"/>
             </w:rPr>
           </w:pPr>
-          <w:hyperlink w:anchor="_Toc462121927" w:history="1">
+          <w:hyperlink w:anchor="_Toc462124693" w:history="1">
             <w:r>
               <w:rPr>
                 <w:rStyle w:val="Hyperlink"/>
@@ -2265,7 +2273,7 @@
                 <w:noProof/>
                 <w:webHidden/>
               </w:rPr>
-              <w:instrText xml:space="preserve"> PAGEREF _Toc462121927 \h </w:instrText>
+              <w:instrText xml:space="preserve"> PAGEREF _Toc462124693 \h </w:instrText>
             </w:r>
             <w:r>
               <w:rPr>
@@ -2308,7 +2316,7 @@
               <w:lang w:val="en-GB" w:eastAsia="en-GB"/>
             </w:rPr>
           </w:pPr>
-          <w:hyperlink w:anchor="_Toc462121928" w:history="1">
+          <w:hyperlink w:anchor="_Toc462124694" w:history="1">
             <w:r>
               <w:rPr>
                 <w:rStyle w:val="Hyperlink"/>
@@ -2335,7 +2343,7 @@
                 <w:noProof/>
                 <w:webHidden/>
               </w:rPr>
-              <w:instrText xml:space="preserve"> PAGEREF _Toc462121928 \h </w:instrText>
+              <w:instrText xml:space="preserve"> PAGEREF _Toc462124694 \h </w:instrText>
             </w:r>
             <w:r>
               <w:rPr>
@@ -2378,7 +2386,7 @@
               <w:lang w:val="en-GB" w:eastAsia="en-GB"/>
             </w:rPr>
           </w:pPr>
-          <w:hyperlink w:anchor="_Toc462121929" w:history="1">
+          <w:hyperlink w:anchor="_Toc462124695" w:history="1">
             <w:r>
               <w:rPr>
                 <w:rStyle w:val="Hyperlink"/>
@@ -2405,7 +2413,7 @@
                 <w:noProof/>
                 <w:webHidden/>
               </w:rPr>
-              <w:instrText xml:space="preserve"> PAGEREF _Toc462121929 \h </w:instrText>
+              <w:instrText xml:space="preserve"> PAGEREF _Toc462124695 \h </w:instrText>
             </w:r>
             <w:r>
               <w:rPr>
@@ -2448,7 +2456,7 @@
               <w:lang w:val="en-GB" w:eastAsia="en-GB"/>
             </w:rPr>
           </w:pPr>
-          <w:hyperlink w:anchor="_Toc462121930" w:history="1">
+          <w:hyperlink w:anchor="_Toc462124696" w:history="1">
             <w:r>
               <w:rPr>
                 <w:rStyle w:val="Hyperlink"/>
@@ -2475,7 +2483,7 @@
                 <w:noProof/>
                 <w:webHidden/>
               </w:rPr>
-              <w:instrText xml:space="preserve"> PAGEREF _Toc462121930 \h </w:instrText>
+              <w:instrText xml:space="preserve"> PAGEREF _Toc462124696 \h </w:instrText>
             </w:r>
             <w:r>
               <w:rPr>
@@ -2518,7 +2526,7 @@
               <w:lang w:val="en-GB" w:eastAsia="en-GB"/>
             </w:rPr>
           </w:pPr>
-          <w:hyperlink w:anchor="_Toc462121931" w:history="1">
+          <w:hyperlink w:anchor="_Toc462124697" w:history="1">
             <w:r>
               <w:rPr>
                 <w:rStyle w:val="Hyperlink"/>
@@ -2545,7 +2553,7 @@
                 <w:noProof/>
                 <w:webHidden/>
               </w:rPr>
-              <w:instrText xml:space="preserve"> PAGEREF _Toc462121931 \h </w:instrText>
+              <w:instrText xml:space="preserve"> PAGEREF _Toc462124697 \h </w:instrText>
             </w:r>
             <w:r>
               <w:rPr>
@@ -2588,7 +2596,7 @@
               <w:lang w:val="en-GB" w:eastAsia="en-GB"/>
             </w:rPr>
           </w:pPr>
-          <w:hyperlink w:anchor="_Toc462121932" w:history="1">
+          <w:hyperlink w:anchor="_Toc462124698" w:history="1">
             <w:r>
               <w:rPr>
                 <w:rStyle w:val="Hyperlink"/>
@@ -2615,7 +2623,7 @@
                 <w:noProof/>
                 <w:webHidden/>
               </w:rPr>
-              <w:instrText xml:space="preserve"> PAGEREF _Toc462121932 \h </w:instrText>
+              <w:instrText xml:space="preserve"> PAGEREF _Toc462124698 \h </w:instrText>
             </w:r>
             <w:r>
               <w:rPr>
@@ -2658,7 +2666,7 @@
               <w:lang w:val="en-GB" w:eastAsia="en-GB"/>
             </w:rPr>
           </w:pPr>
-          <w:hyperlink w:anchor="_Toc462121933" w:history="1">
+          <w:hyperlink w:anchor="_Toc462124699" w:history="1">
             <w:r>
               <w:rPr>
                 <w:rStyle w:val="Hyperlink"/>
@@ -2685,7 +2693,7 @@
                 <w:noProof/>
                 <w:webHidden/>
               </w:rPr>
-              <w:instrText xml:space="preserve"> PAGEREF _Toc462121933 \h </w:instrText>
+              <w:instrText xml:space="preserve"> PAGEREF _Toc462124699 \h </w:instrText>
             </w:r>
             <w:r>
               <w:rPr>
@@ -2728,7 +2736,7 @@
               <w:lang w:val="en-GB" w:eastAsia="en-GB"/>
             </w:rPr>
           </w:pPr>
-          <w:hyperlink w:anchor="_Toc462121934" w:history="1">
+          <w:hyperlink w:anchor="_Toc462124700" w:history="1">
             <w:r>
               <w:rPr>
                 <w:rStyle w:val="Hyperlink"/>
@@ -2755,7 +2763,7 @@
                 <w:noProof/>
                 <w:webHidden/>
               </w:rPr>
-              <w:instrText xml:space="preserve"> PAGEREF _Toc462121934 \h </w:instrText>
+              <w:instrText xml:space="preserve"> PAGEREF _Toc462124700 \h </w:instrText>
             </w:r>
             <w:r>
               <w:rPr>
@@ -2798,7 +2806,7 @@
               <w:lang w:val="en-GB" w:eastAsia="en-GB"/>
             </w:rPr>
           </w:pPr>
-          <w:hyperlink w:anchor="_Toc462121935" w:history="1">
+          <w:hyperlink w:anchor="_Toc462124701" w:history="1">
             <w:r>
               <w:rPr>
                 <w:rStyle w:val="Hyperlink"/>
@@ -2825,7 +2833,7 @@
                 <w:noProof/>
                 <w:webHidden/>
               </w:rPr>
-              <w:instrText xml:space="preserve"> PAGEREF _Toc462121935 \h </w:instrText>
+              <w:instrText xml:space="preserve"> PAGEREF _Toc462124701 \h </w:instrText>
             </w:r>
             <w:r>
               <w:rPr>
@@ -2868,7 +2876,7 @@
               <w:lang w:val="en-GB" w:eastAsia="en-GB"/>
             </w:rPr>
           </w:pPr>
-          <w:hyperlink w:anchor="_Toc462121936" w:history="1">
+          <w:hyperlink w:anchor="_Toc462124702" w:history="1">
             <w:r>
               <w:rPr>
                 <w:rStyle w:val="Hyperlink"/>
@@ -2895,7 +2903,7 @@
                 <w:noProof/>
                 <w:webHidden/>
               </w:rPr>
-              <w:instrText xml:space="preserve"> PAGEREF _Toc462121936 \h </w:instrText>
+              <w:instrText xml:space="preserve"> PAGEREF _Toc462124702 \h </w:instrText>
             </w:r>
             <w:r>
               <w:rPr>
@@ -2938,7 +2946,7 @@
               <w:lang w:val="en-GB" w:eastAsia="en-GB"/>
             </w:rPr>
           </w:pPr>
-          <w:hyperlink w:anchor="_Toc462121937" w:history="1">
+          <w:hyperlink w:anchor="_Toc462124703" w:history="1">
             <w:r>
               <w:rPr>
                 <w:rStyle w:val="Hyperlink"/>
@@ -2965,7 +2973,7 @@
                 <w:noProof/>
                 <w:webHidden/>
               </w:rPr>
-              <w:instrText xml:space="preserve"> PAGEREF _Toc462121937 \h </w:instrText>
+              <w:instrText xml:space="preserve"> PAGEREF _Toc462124703 \h </w:instrText>
             </w:r>
             <w:r>
               <w:rPr>
@@ -3008,7 +3016,7 @@
               <w:lang w:val="en-GB" w:eastAsia="en-GB"/>
             </w:rPr>
           </w:pPr>
-          <w:hyperlink w:anchor="_Toc462121938" w:history="1">
+          <w:hyperlink w:anchor="_Toc462124704" w:history="1">
             <w:r>
               <w:rPr>
                 <w:rStyle w:val="Hyperlink"/>
@@ -3035,7 +3043,7 @@
                 <w:noProof/>
                 <w:webHidden/>
               </w:rPr>
-              <w:instrText xml:space="preserve"> PAGEREF _Toc462121938 \h </w:instrText>
+              <w:instrText xml:space="preserve"> PAGEREF _Toc462124704 \h </w:instrText>
             </w:r>
             <w:r>
               <w:rPr>
@@ -3078,7 +3086,7 @@
               <w:lang w:val="en-GB" w:eastAsia="en-GB"/>
             </w:rPr>
           </w:pPr>
-          <w:hyperlink w:anchor="_Toc462121939" w:history="1">
+          <w:hyperlink w:anchor="_Toc462124705" w:history="1">
             <w:r>
               <w:rPr>
                 <w:rStyle w:val="Hyperlink"/>
@@ -3105,7 +3113,7 @@
                 <w:noProof/>
                 <w:webHidden/>
               </w:rPr>
-              <w:instrText xml:space="preserve"> PAGEREF _Toc462121939 \h </w:instrText>
+              <w:instrText xml:space="preserve"> PAGEREF _Toc462124705 \h </w:instrText>
             </w:r>
             <w:r>
               <w:rPr>
@@ -3148,7 +3156,7 @@
               <w:lang w:val="en-GB" w:eastAsia="en-GB"/>
             </w:rPr>
           </w:pPr>
-          <w:hyperlink w:anchor="_Toc462121940" w:history="1">
+          <w:hyperlink w:anchor="_Toc462124706" w:history="1">
             <w:r>
               <w:rPr>
                 <w:rStyle w:val="Hyperlink"/>
@@ -3175,7 +3183,7 @@
                 <w:noProof/>
                 <w:webHidden/>
               </w:rPr>
-              <w:instrText xml:space="preserve"> PAGEREF _Toc462121940 \h </w:instrText>
+              <w:instrText xml:space="preserve"> PAGEREF _Toc462124706 \h </w:instrText>
             </w:r>
             <w:r>
               <w:rPr>
@@ -3218,28 +3226,13 @@
               <w:lang w:val="en-GB" w:eastAsia="en-GB"/>
             </w:rPr>
           </w:pPr>
-          <w:hyperlink w:anchor="_Toc462121941" w:history="1">
+          <w:hyperlink w:anchor="_Toc462124707" w:history="1">
             <w:r>
               <w:rPr>
                 <w:rStyle w:val="Hyperlink"/>
                 <w:noProof/>
               </w:rPr>
-              <w:t>konto</w:t>
-            </w:r>
-            <w:r>
-              <w:rPr>
-                <w:rStyle w:val="Hyperlink"/>
-                <w:noProof/>
-                <w:lang w:val="en-GB"/>
-              </w:rPr>
-              <w:t xml:space="preserve"> </w:t>
-            </w:r>
-            <w:r>
-              <w:rPr>
-                <w:rStyle w:val="Hyperlink"/>
-                <w:noProof/>
-              </w:rPr>
-              <w:t>Aktivitet</w:t>
+              <w:t>konto Aktivitet</w:t>
             </w:r>
             <w:r>
               <w:rPr>
@@ -3260,7 +3253,7 @@
                 <w:noProof/>
                 <w:webHidden/>
               </w:rPr>
-              <w:instrText xml:space="preserve"> PAGEREF _Toc462121941 \h </w:instrText>
+              <w:instrText xml:space="preserve"> PAGEREF _Toc462124707 \h </w:instrText>
             </w:r>
             <w:r>
               <w:rPr>
@@ -3303,7 +3296,7 @@
               <w:lang w:val="en-GB" w:eastAsia="en-GB"/>
             </w:rPr>
           </w:pPr>
-          <w:hyperlink w:anchor="_Toc462121942" w:history="1">
+          <w:hyperlink w:anchor="_Toc462124708" w:history="1">
             <w:r>
               <w:rPr>
                 <w:rStyle w:val="Hyperlink"/>
@@ -3330,7 +3323,7 @@
                 <w:noProof/>
                 <w:webHidden/>
               </w:rPr>
-              <w:instrText xml:space="preserve"> PAGEREF _Toc462121942 \h </w:instrText>
+              <w:instrText xml:space="preserve"> PAGEREF _Toc462124708 \h </w:instrText>
             </w:r>
             <w:r>
               <w:rPr>
@@ -3373,7 +3366,7 @@
               <w:lang w:val="en-GB" w:eastAsia="en-GB"/>
             </w:rPr>
           </w:pPr>
-          <w:hyperlink w:anchor="_Toc462121943" w:history="1">
+          <w:hyperlink w:anchor="_Toc462124709" w:history="1">
             <w:r>
               <w:rPr>
                 <w:rStyle w:val="Hyperlink"/>
@@ -3400,7 +3393,7 @@
                 <w:noProof/>
                 <w:webHidden/>
               </w:rPr>
-              <w:instrText xml:space="preserve"> PAGEREF _Toc462121943 \h </w:instrText>
+              <w:instrText xml:space="preserve"> PAGEREF _Toc462124709 \h </w:instrText>
             </w:r>
             <w:r>
               <w:rPr>
@@ -3443,7 +3436,7 @@
               <w:lang w:val="en-GB" w:eastAsia="en-GB"/>
             </w:rPr>
           </w:pPr>
-          <w:hyperlink w:anchor="_Toc462121944" w:history="1">
+          <w:hyperlink w:anchor="_Toc462124710" w:history="1">
             <w:r>
               <w:rPr>
                 <w:rStyle w:val="Hyperlink"/>
@@ -3470,7 +3463,7 @@
                 <w:noProof/>
                 <w:webHidden/>
               </w:rPr>
-              <w:instrText xml:space="preserve"> PAGEREF _Toc462121944 \h </w:instrText>
+              <w:instrText xml:space="preserve"> PAGEREF _Toc462124710 \h </w:instrText>
             </w:r>
             <w:r>
               <w:rPr>
@@ -3490,7 +3483,7 @@
                 <w:noProof/>
                 <w:webHidden/>
               </w:rPr>
-              <w:t>11</w:t>
+              <w:t>12</w:t>
             </w:r>
             <w:r>
               <w:rPr>
@@ -3513,7 +3506,7 @@
               <w:lang w:val="en-GB" w:eastAsia="en-GB"/>
             </w:rPr>
           </w:pPr>
-          <w:hyperlink w:anchor="_Toc462121945" w:history="1">
+          <w:hyperlink w:anchor="_Toc462124711" w:history="1">
             <w:r>
               <w:rPr>
                 <w:rStyle w:val="Hyperlink"/>
@@ -3540,7 +3533,7 @@
                 <w:noProof/>
                 <w:webHidden/>
               </w:rPr>
-              <w:instrText xml:space="preserve"> PAGEREF _Toc462121945 \h </w:instrText>
+              <w:instrText xml:space="preserve"> PAGEREF _Toc462124711 \h </w:instrText>
             </w:r>
             <w:r>
               <w:rPr>
@@ -3583,7 +3576,7 @@
               <w:lang w:val="en-GB" w:eastAsia="en-GB"/>
             </w:rPr>
           </w:pPr>
-          <w:hyperlink w:anchor="_Toc462121946" w:history="1">
+          <w:hyperlink w:anchor="_Toc462124712" w:history="1">
             <w:r>
               <w:rPr>
                 <w:rStyle w:val="Hyperlink"/>
@@ -3610,7 +3603,7 @@
                 <w:noProof/>
                 <w:webHidden/>
               </w:rPr>
-              <w:instrText xml:space="preserve"> PAGEREF _Toc462121946 \h </w:instrText>
+              <w:instrText xml:space="preserve"> PAGEREF _Toc462124712 \h </w:instrText>
             </w:r>
             <w:r>
               <w:rPr>
@@ -3653,7 +3646,7 @@
               <w:lang w:val="en-GB" w:eastAsia="en-GB"/>
             </w:rPr>
           </w:pPr>
-          <w:hyperlink w:anchor="_Toc462121947" w:history="1">
+          <w:hyperlink w:anchor="_Toc462124713" w:history="1">
             <w:r>
               <w:rPr>
                 <w:rStyle w:val="Hyperlink"/>
@@ -3680,7 +3673,7 @@
                 <w:noProof/>
                 <w:webHidden/>
               </w:rPr>
-              <w:instrText xml:space="preserve"> PAGEREF _Toc462121947 \h </w:instrText>
+              <w:instrText xml:space="preserve"> PAGEREF _Toc462124713 \h </w:instrText>
             </w:r>
             <w:r>
               <w:rPr>
@@ -3723,7 +3716,7 @@
               <w:lang w:val="en-GB" w:eastAsia="en-GB"/>
             </w:rPr>
           </w:pPr>
-          <w:hyperlink w:anchor="_Toc462121948" w:history="1">
+          <w:hyperlink w:anchor="_Toc462124714" w:history="1">
             <w:r>
               <w:rPr>
                 <w:rStyle w:val="Hyperlink"/>
@@ -3750,7 +3743,7 @@
                 <w:noProof/>
                 <w:webHidden/>
               </w:rPr>
-              <w:instrText xml:space="preserve"> PAGEREF _Toc462121948 \h </w:instrText>
+              <w:instrText xml:space="preserve"> PAGEREF _Toc462124714 \h </w:instrText>
             </w:r>
             <w:r>
               <w:rPr>
@@ -3793,7 +3786,7 @@
               <w:lang w:val="en-GB" w:eastAsia="en-GB"/>
             </w:rPr>
           </w:pPr>
-          <w:hyperlink w:anchor="_Toc462121949" w:history="1">
+          <w:hyperlink w:anchor="_Toc462124715" w:history="1">
             <w:r>
               <w:rPr>
                 <w:rStyle w:val="Hyperlink"/>
@@ -3820,7 +3813,7 @@
                 <w:noProof/>
                 <w:webHidden/>
               </w:rPr>
-              <w:instrText xml:space="preserve"> PAGEREF _Toc462121949 \h </w:instrText>
+              <w:instrText xml:space="preserve"> PAGEREF _Toc462124715 \h </w:instrText>
             </w:r>
             <w:r>
               <w:rPr>
@@ -3840,7 +3833,7 @@
                 <w:noProof/>
                 <w:webHidden/>
               </w:rPr>
-              <w:t>12</w:t>
+              <w:t>13</w:t>
             </w:r>
             <w:r>
               <w:rPr>
@@ -3863,7 +3856,7 @@
               <w:lang w:val="en-GB" w:eastAsia="en-GB"/>
             </w:rPr>
           </w:pPr>
-          <w:hyperlink w:anchor="_Toc462121950" w:history="1">
+          <w:hyperlink w:anchor="_Toc462124716" w:history="1">
             <w:r>
               <w:rPr>
                 <w:rStyle w:val="Hyperlink"/>
@@ -3890,7 +3883,7 @@
                 <w:noProof/>
                 <w:webHidden/>
               </w:rPr>
-              <w:instrText xml:space="preserve"> PAGEREF _Toc462121950 \h </w:instrText>
+              <w:instrText xml:space="preserve"> PAGEREF _Toc462124716 \h </w:instrText>
             </w:r>
             <w:r>
               <w:rPr>
@@ -3933,7 +3926,7 @@
               <w:lang w:val="en-GB" w:eastAsia="en-GB"/>
             </w:rPr>
           </w:pPr>
-          <w:hyperlink w:anchor="_Toc462121951" w:history="1">
+          <w:hyperlink w:anchor="_Toc462124717" w:history="1">
             <w:r>
               <w:rPr>
                 <w:rStyle w:val="Hyperlink"/>
@@ -3960,7 +3953,7 @@
                 <w:noProof/>
                 <w:webHidden/>
               </w:rPr>
-              <w:instrText xml:space="preserve"> PAGEREF _Toc462121951 \h </w:instrText>
+              <w:instrText xml:space="preserve"> PAGEREF _Toc462124717 \h </w:instrText>
             </w:r>
             <w:r>
               <w:rPr>
@@ -4003,7 +3996,7 @@
               <w:lang w:val="en-GB" w:eastAsia="en-GB"/>
             </w:rPr>
           </w:pPr>
-          <w:hyperlink w:anchor="_Toc462121952" w:history="1">
+          <w:hyperlink w:anchor="_Toc462124718" w:history="1">
             <w:r>
               <w:rPr>
                 <w:rStyle w:val="Hyperlink"/>
@@ -4030,7 +4023,7 @@
                 <w:noProof/>
                 <w:webHidden/>
               </w:rPr>
-              <w:instrText xml:space="preserve"> PAGEREF _Toc462121952 \h </w:instrText>
+              <w:instrText xml:space="preserve"> PAGEREF _Toc462124718 \h </w:instrText>
             </w:r>
             <w:r>
               <w:rPr>
@@ -4050,7 +4043,7 @@
                 <w:noProof/>
                 <w:webHidden/>
               </w:rPr>
-              <w:t>13</w:t>
+              <w:t>14</w:t>
             </w:r>
             <w:r>
               <w:rPr>
@@ -4073,7 +4066,7 @@
               <w:lang w:val="en-GB" w:eastAsia="en-GB"/>
             </w:rPr>
           </w:pPr>
-          <w:hyperlink w:anchor="_Toc462121953" w:history="1">
+          <w:hyperlink w:anchor="_Toc462124719" w:history="1">
             <w:r>
               <w:rPr>
                 <w:rStyle w:val="Hyperlink"/>
@@ -4100,7 +4093,7 @@
                 <w:noProof/>
                 <w:webHidden/>
               </w:rPr>
-              <w:instrText xml:space="preserve"> PAGEREF _Toc462121953 \h </w:instrText>
+              <w:instrText xml:space="preserve"> PAGEREF _Toc462124719 \h </w:instrText>
             </w:r>
             <w:r>
               <w:rPr>
@@ -4120,7 +4113,7 @@
                 <w:noProof/>
                 <w:webHidden/>
               </w:rPr>
-              <w:t>13</w:t>
+              <w:t>14</w:t>
             </w:r>
             <w:r>
               <w:rPr>
@@ -4143,7 +4136,7 @@
               <w:lang w:val="en-GB" w:eastAsia="en-GB"/>
             </w:rPr>
           </w:pPr>
-          <w:hyperlink w:anchor="_Toc462121954" w:history="1">
+          <w:hyperlink w:anchor="_Toc462124720" w:history="1">
             <w:r>
               <w:rPr>
                 <w:rStyle w:val="Hyperlink"/>
@@ -4170,7 +4163,7 @@
                 <w:noProof/>
                 <w:webHidden/>
               </w:rPr>
-              <w:instrText xml:space="preserve"> PAGEREF _Toc462121954 \h </w:instrText>
+              <w:instrText xml:space="preserve"> PAGEREF _Toc462124720 \h </w:instrText>
             </w:r>
             <w:r>
               <w:rPr>
@@ -4190,7 +4183,7 @@
                 <w:noProof/>
                 <w:webHidden/>
               </w:rPr>
-              <w:t>13</w:t>
+              <w:t>14</w:t>
             </w:r>
             <w:r>
               <w:rPr>
@@ -4203,7 +4196,7 @@
         </w:p>
         <w:p>
           <w:pPr>
-            <w:pStyle w:val="Indholdsfortegnelse1"/>
+            <w:pStyle w:val="Indholdsfortegnelse2"/>
             <w:tabs>
               <w:tab w:val="right" w:leader="dot" w:pos="9016"/>
             </w:tabs>
@@ -4213,7 +4206,7 @@
               <w:lang w:val="en-GB" w:eastAsia="en-GB"/>
             </w:rPr>
           </w:pPr>
-          <w:hyperlink w:anchor="_Toc462121955" w:history="1">
+          <w:hyperlink w:anchor="_Toc462124721" w:history="1">
             <w:r>
               <w:rPr>
                 <w:rStyle w:val="Hyperlink"/>
@@ -4240,7 +4233,7 @@
                 <w:noProof/>
                 <w:webHidden/>
               </w:rPr>
-              <w:instrText xml:space="preserve"> PAGEREF _Toc462121955 \h </w:instrText>
+              <w:instrText xml:space="preserve"> PAGEREF _Toc462124721 \h </w:instrText>
             </w:r>
             <w:r>
               <w:rPr>
@@ -4261,6 +4254,192 @@
                 <w:webHidden/>
               </w:rPr>
               <w:t>14</w:t>
+            </w:r>
+            <w:r>
+              <w:rPr>
+                <w:noProof/>
+                <w:webHidden/>
+              </w:rPr>
+              <w:fldChar w:fldCharType="end"/>
+            </w:r>
+          </w:hyperlink>
+        </w:p>
+        <w:bookmarkStart w:id="0" w:name="_GoBack"/>
+        <w:p>
+          <w:pPr>
+            <w:pStyle w:val="Indholdsfortegnelse2"/>
+            <w:tabs>
+              <w:tab w:val="right" w:leader="dot" w:pos="9016"/>
+            </w:tabs>
+            <w:rPr>
+              <w:rFonts w:eastAsiaTheme="minorEastAsia"/>
+              <w:noProof/>
+              <w:lang w:val="en-GB" w:eastAsia="en-GB"/>
+            </w:rPr>
+          </w:pPr>
+          <w:r>
+            <w:rPr>
+              <w:rStyle w:val="Hyperlink"/>
+              <w:noProof/>
+            </w:rPr>
+            <w:fldChar w:fldCharType="begin"/>
+          </w:r>
+          <w:r>
+            <w:rPr>
+              <w:rStyle w:val="Hyperlink"/>
+              <w:noProof/>
+            </w:rPr>
+            <w:instrText xml:space="preserve"> </w:instrText>
+          </w:r>
+          <w:r>
+            <w:rPr>
+              <w:noProof/>
+            </w:rPr>
+            <w:instrText>HYPERLINK \l "_Toc462124722"</w:instrText>
+          </w:r>
+          <w:r>
+            <w:rPr>
+              <w:rStyle w:val="Hyperlink"/>
+              <w:noProof/>
+            </w:rPr>
+            <w:instrText xml:space="preserve"> </w:instrText>
+          </w:r>
+          <w:r>
+            <w:rPr>
+              <w:rStyle w:val="Hyperlink"/>
+              <w:noProof/>
+            </w:rPr>
+          </w:r>
+          <w:r>
+            <w:rPr>
+              <w:rStyle w:val="Hyperlink"/>
+              <w:noProof/>
+            </w:rPr>
+            <w:fldChar w:fldCharType="separate"/>
+          </w:r>
+          <w:r>
+            <w:rPr>
+              <w:rStyle w:val="Hyperlink"/>
+              <w:noProof/>
+            </w:rPr>
+            <w:t>Ændre Regionale indstillinger</w:t>
+          </w:r>
+          <w:r>
+            <w:rPr>
+              <w:noProof/>
+              <w:webHidden/>
+            </w:rPr>
+            <w:tab/>
+          </w:r>
+          <w:r>
+            <w:rPr>
+              <w:noProof/>
+              <w:webHidden/>
+            </w:rPr>
+            <w:fldChar w:fldCharType="begin"/>
+          </w:r>
+          <w:r>
+            <w:rPr>
+              <w:noProof/>
+              <w:webHidden/>
+            </w:rPr>
+            <w:instrText xml:space="preserve"> PAGEREF _Toc462124722 \h </w:instrText>
+          </w:r>
+          <w:r>
+            <w:rPr>
+              <w:noProof/>
+              <w:webHidden/>
+            </w:rPr>
+          </w:r>
+          <w:r>
+            <w:rPr>
+              <w:noProof/>
+              <w:webHidden/>
+            </w:rPr>
+            <w:fldChar w:fldCharType="separate"/>
+          </w:r>
+          <w:r>
+            <w:rPr>
+              <w:noProof/>
+              <w:webHidden/>
+            </w:rPr>
+            <w:t>14</w:t>
+          </w:r>
+          <w:r>
+            <w:rPr>
+              <w:noProof/>
+              <w:webHidden/>
+            </w:rPr>
+            <w:fldChar w:fldCharType="end"/>
+          </w:r>
+          <w:r>
+            <w:rPr>
+              <w:rStyle w:val="Hyperlink"/>
+              <w:noProof/>
+            </w:rPr>
+            <w:fldChar w:fldCharType="end"/>
+          </w:r>
+        </w:p>
+        <w:p>
+          <w:pPr>
+            <w:pStyle w:val="Indholdsfortegnelse3"/>
+            <w:tabs>
+              <w:tab w:val="right" w:leader="dot" w:pos="9016"/>
+            </w:tabs>
+            <w:rPr>
+              <w:rFonts w:eastAsiaTheme="minorEastAsia"/>
+              <w:noProof/>
+              <w:lang w:val="en-GB" w:eastAsia="en-GB"/>
+            </w:rPr>
+          </w:pPr>
+          <w:hyperlink w:anchor="_Toc462124723" w:history="1">
+            <w:r>
+              <w:rPr>
+                <w:rStyle w:val="Hyperlink"/>
+                <w:noProof/>
+              </w:rPr>
+              <w:t>Tid</w:t>
+            </w:r>
+            <w:r>
+              <w:rPr>
+                <w:noProof/>
+                <w:webHidden/>
+              </w:rPr>
+              <w:tab/>
+            </w:r>
+            <w:r>
+              <w:rPr>
+                <w:noProof/>
+                <w:webHidden/>
+              </w:rPr>
+              <w:fldChar w:fldCharType="begin"/>
+            </w:r>
+            <w:r>
+              <w:rPr>
+                <w:noProof/>
+                <w:webHidden/>
+              </w:rPr>
+              <w:instrText xml:space="preserve"> PAGEREF _Toc462124723 \h </w:instrText>
+            </w:r>
+            <w:r>
+              <w:rPr>
+                <w:noProof/>
+                <w:webHidden/>
+              </w:rPr>
+            </w:r>
+            <w:r>
+              <w:rPr>
+                <w:noProof/>
+                <w:webHidden/>
+              </w:rPr>
+              <w:fldChar w:fldCharType="separate"/>
+            </w:r>
+            <w:r>
+              <w:rPr>
+                <w:noProof/>
+                <w:webHidden/>
+              </w:rPr>
+              <w:t>15</w:t>
             </w:r>
             <w:r>
               <w:rPr>
@@ -4272,6 +4451,151 @@
           </w:hyperlink>
         </w:p>
         <w:p>
+          <w:pPr>
+            <w:pStyle w:val="Indholdsfortegnelse3"/>
+            <w:tabs>
+              <w:tab w:val="right" w:leader="dot" w:pos="9016"/>
+            </w:tabs>
+            <w:rPr>
+              <w:rFonts w:eastAsiaTheme="minorEastAsia"/>
+              <w:noProof/>
+              <w:lang w:val="en-GB" w:eastAsia="en-GB"/>
+            </w:rPr>
+          </w:pPr>
+          <w:hyperlink w:anchor="_Toc462124724" w:history="1">
+            <w:r>
+              <w:rPr>
+                <w:rStyle w:val="Hyperlink"/>
+                <w:noProof/>
+              </w:rPr>
+              <w:t>Sprog</w:t>
+            </w:r>
+            <w:r>
+              <w:rPr>
+                <w:noProof/>
+                <w:webHidden/>
+              </w:rPr>
+              <w:tab/>
+            </w:r>
+            <w:r>
+              <w:rPr>
+                <w:noProof/>
+                <w:webHidden/>
+              </w:rPr>
+              <w:fldChar w:fldCharType="begin"/>
+            </w:r>
+            <w:r>
+              <w:rPr>
+                <w:noProof/>
+                <w:webHidden/>
+              </w:rPr>
+              <w:instrText xml:space="preserve"> PAGEREF _Toc462124724 \h </w:instrText>
+            </w:r>
+            <w:r>
+              <w:rPr>
+                <w:noProof/>
+                <w:webHidden/>
+              </w:rPr>
+            </w:r>
+            <w:r>
+              <w:rPr>
+                <w:noProof/>
+                <w:webHidden/>
+              </w:rPr>
+              <w:fldChar w:fldCharType="separate"/>
+            </w:r>
+            <w:r>
+              <w:rPr>
+                <w:noProof/>
+                <w:webHidden/>
+              </w:rPr>
+              <w:t>15</w:t>
+            </w:r>
+            <w:r>
+              <w:rPr>
+                <w:noProof/>
+                <w:webHidden/>
+              </w:rPr>
+              <w:fldChar w:fldCharType="end"/>
+            </w:r>
+          </w:hyperlink>
+        </w:p>
+        <w:p>
+          <w:pPr>
+            <w:pStyle w:val="Indholdsfortegnelse3"/>
+            <w:tabs>
+              <w:tab w:val="right" w:leader="dot" w:pos="9016"/>
+            </w:tabs>
+            <w:rPr>
+              <w:rFonts w:eastAsiaTheme="minorEastAsia"/>
+              <w:noProof/>
+              <w:lang w:val="en-GB" w:eastAsia="en-GB"/>
+            </w:rPr>
+          </w:pPr>
+          <w:hyperlink w:anchor="_Toc462124725" w:history="1">
+            <w:r>
+              <w:rPr>
+                <w:rStyle w:val="Hyperlink"/>
+                <w:noProof/>
+              </w:rPr>
+              <w:t>NTP service</w:t>
+            </w:r>
+            <w:r>
+              <w:rPr>
+                <w:noProof/>
+                <w:webHidden/>
+              </w:rPr>
+              <w:tab/>
+            </w:r>
+            <w:r>
+              <w:rPr>
+                <w:noProof/>
+                <w:webHidden/>
+              </w:rPr>
+              <w:fldChar w:fldCharType="begin"/>
+            </w:r>
+            <w:r>
+              <w:rPr>
+                <w:noProof/>
+                <w:webHidden/>
+              </w:rPr>
+              <w:instrText xml:space="preserve"> PAGEREF _Toc462124725 \h </w:instrText>
+            </w:r>
+            <w:r>
+              <w:rPr>
+                <w:noProof/>
+                <w:webHidden/>
+              </w:rPr>
+            </w:r>
+            <w:r>
+              <w:rPr>
+                <w:noProof/>
+                <w:webHidden/>
+              </w:rPr>
+              <w:fldChar w:fldCharType="separate"/>
+            </w:r>
+            <w:r>
+              <w:rPr>
+                <w:noProof/>
+                <w:webHidden/>
+              </w:rPr>
+              <w:t>15</w:t>
+            </w:r>
+            <w:r>
+              <w:rPr>
+                <w:noProof/>
+                <w:webHidden/>
+              </w:rPr>
+              <w:fldChar w:fldCharType="end"/>
+            </w:r>
+          </w:hyperlink>
+        </w:p>
+        <w:bookmarkEnd w:id="0"/>
+        <w:p>
+          <w:pPr>
+            <w:spacing w:line="360" w:lineRule="auto"/>
+            <w:contextualSpacing/>
+          </w:pPr>
           <w:r>
             <w:rPr>
               <w:b/>
@@ -4282,8 +4606,17 @@
         </w:p>
       </w:sdtContent>
     </w:sdt>
-    <w:p/>
-    <w:p>
+    <w:p>
+      <w:pPr>
+        <w:spacing w:line="360" w:lineRule="auto"/>
+        <w:contextualSpacing/>
+      </w:pPr>
+    </w:p>
+    <w:p>
+      <w:pPr>
+        <w:spacing w:line="360" w:lineRule="auto"/>
+        <w:contextualSpacing/>
+      </w:pPr>
       <w:r>
         <w:br w:type="page"/>
       </w:r>
@@ -4294,7 +4627,7 @@
         <w:spacing w:line="360" w:lineRule="auto"/>
         <w:contextualSpacing/>
       </w:pPr>
-      <w:bookmarkStart w:id="1" w:name="_Toc462121906"/>
+      <w:bookmarkStart w:id="1" w:name="_Toc462124672"/>
       <w:r>
         <w:lastRenderedPageBreak/>
         <w:t>Introduktion til NAS</w:t>
@@ -4307,7 +4640,7 @@
         <w:spacing w:line="360" w:lineRule="auto"/>
         <w:contextualSpacing/>
       </w:pPr>
-      <w:bookmarkStart w:id="2" w:name="_Toc462121907"/>
+      <w:bookmarkStart w:id="2" w:name="_Toc462124673"/>
       <w:r>
         <w:t>Hvad er en NAS?</w:t>
       </w:r>
@@ -4364,7 +4697,7 @@
         <w:spacing w:line="360" w:lineRule="auto"/>
         <w:contextualSpacing/>
       </w:pPr>
-      <w:bookmarkStart w:id="3" w:name="_Toc462121908"/>
+      <w:bookmarkStart w:id="3" w:name="_Toc462124674"/>
       <w:r>
         <w:t>Hvad kan en NAS:</w:t>
       </w:r>
@@ -4379,7 +4712,7 @@
           <w:rStyle w:val="shorttext"/>
         </w:rPr>
       </w:pPr>
-      <w:bookmarkStart w:id="4" w:name="_Toc462121909"/>
+      <w:bookmarkStart w:id="4" w:name="_Toc462124675"/>
       <w:r>
         <w:rPr>
           <w:rStyle w:val="shorttext"/>
@@ -4422,7 +4755,7 @@
           <w:rStyle w:val="shorttext"/>
         </w:rPr>
       </w:pPr>
-      <w:bookmarkStart w:id="5" w:name="_Toc462121910"/>
+      <w:bookmarkStart w:id="5" w:name="_Toc462124676"/>
       <w:r>
         <w:rPr>
           <w:rStyle w:val="shorttext"/>
@@ -4465,7 +4798,7 @@
           <w:rStyle w:val="shorttext"/>
         </w:rPr>
       </w:pPr>
-      <w:bookmarkStart w:id="6" w:name="_Toc462121911"/>
+      <w:bookmarkStart w:id="6" w:name="_Toc462124677"/>
       <w:r>
         <w:rPr>
           <w:rStyle w:val="shorttext"/>
@@ -4516,7 +4849,7 @@
           <w:rStyle w:val="shorttext"/>
         </w:rPr>
       </w:pPr>
-      <w:bookmarkStart w:id="7" w:name="_Toc462121912"/>
+      <w:bookmarkStart w:id="7" w:name="_Toc462124678"/>
       <w:r>
         <w:rPr>
           <w:rStyle w:val="shorttext"/>
@@ -4548,7 +4881,7 @@
           <w:rStyle w:val="shorttext"/>
         </w:rPr>
       </w:pPr>
-      <w:bookmarkStart w:id="8" w:name="_Toc462121913"/>
+      <w:bookmarkStart w:id="8" w:name="_Toc462124679"/>
       <w:r>
         <w:rPr>
           <w:rStyle w:val="shorttext"/>
@@ -4592,7 +4925,7 @@
           <w:rStyle w:val="shorttext"/>
         </w:rPr>
       </w:pPr>
-      <w:bookmarkStart w:id="9" w:name="_Toc462121914"/>
+      <w:bookmarkStart w:id="9" w:name="_Toc462124680"/>
       <w:r>
         <w:rPr>
           <w:rStyle w:val="alt-edited"/>
@@ -4671,7 +5004,7 @@
           <w:rStyle w:val="shorttext"/>
         </w:rPr>
       </w:pPr>
-      <w:bookmarkStart w:id="10" w:name="_Toc462121915"/>
+      <w:bookmarkStart w:id="10" w:name="_Toc462124681"/>
       <w:r>
         <w:rPr>
           <w:rStyle w:val="shorttext"/>
@@ -4751,7 +5084,7 @@
           <w:rStyle w:val="shorttext"/>
         </w:rPr>
       </w:pPr>
-      <w:bookmarkStart w:id="11" w:name="_Toc462121916"/>
+      <w:bookmarkStart w:id="11" w:name="_Toc462124682"/>
       <w:r>
         <w:rPr>
           <w:rStyle w:val="shorttext"/>
@@ -4838,7 +5171,7 @@
           <w:rStyle w:val="shorttext"/>
         </w:rPr>
       </w:pPr>
-      <w:bookmarkStart w:id="12" w:name="_Toc462121917"/>
+      <w:bookmarkStart w:id="12" w:name="_Toc462124683"/>
       <w:r>
         <w:rPr>
           <w:rStyle w:val="shorttext"/>
@@ -4881,7 +5214,7 @@
           <w:rStyle w:val="shorttext"/>
         </w:rPr>
       </w:pPr>
-      <w:bookmarkStart w:id="13" w:name="_Toc462121918"/>
+      <w:bookmarkStart w:id="13" w:name="_Toc462124684"/>
       <w:r>
         <w:rPr>
           <w:rStyle w:val="shorttext"/>
@@ -4920,7 +5253,7 @@
           <w:rStyle w:val="alt-edited"/>
         </w:rPr>
       </w:pPr>
-      <w:bookmarkStart w:id="14" w:name="_Toc462121919"/>
+      <w:bookmarkStart w:id="14" w:name="_Toc462124685"/>
       <w:r>
         <w:rPr>
           <w:rStyle w:val="shorttext"/>
@@ -4970,7 +5303,7 @@
         <w:spacing w:line="360" w:lineRule="auto"/>
         <w:contextualSpacing/>
       </w:pPr>
-      <w:bookmarkStart w:id="15" w:name="_Toc462121920"/>
+      <w:bookmarkStart w:id="15" w:name="_Toc462124686"/>
       <w:r>
         <w:lastRenderedPageBreak/>
         <w:t>Host Websites</w:t>
@@ -4992,7 +5325,12 @@
         <w:t>understøttet.</w:t>
       </w:r>
     </w:p>
-    <w:p/>
+    <w:p>
+      <w:pPr>
+        <w:spacing w:line="360" w:lineRule="auto"/>
+        <w:contextualSpacing/>
+      </w:pPr>
+    </w:p>
     <w:p>
       <w:pPr>
         <w:pStyle w:val="Overskrift3"/>
@@ -5002,7 +5340,7 @@
           <w:rStyle w:val="shorttext"/>
         </w:rPr>
       </w:pPr>
-      <w:bookmarkStart w:id="16" w:name="_Toc462121921"/>
+      <w:bookmarkStart w:id="16" w:name="_Toc462124687"/>
       <w:r>
         <w:rPr>
           <w:rStyle w:val="shorttext"/>
@@ -5042,7 +5380,7 @@
           <w:rStyle w:val="shorttext"/>
         </w:rPr>
       </w:pPr>
-      <w:bookmarkStart w:id="17" w:name="_Toc462121922"/>
+      <w:bookmarkStart w:id="17" w:name="_Toc462124688"/>
       <w:r>
         <w:rPr>
           <w:rStyle w:val="shorttext"/>
@@ -5109,7 +5447,7 @@
           <w:rStyle w:val="shorttext"/>
         </w:rPr>
       </w:pPr>
-      <w:bookmarkStart w:id="18" w:name="_Toc462121923"/>
+      <w:bookmarkStart w:id="18" w:name="_Toc462124689"/>
       <w:r>
         <w:rPr>
           <w:rStyle w:val="shorttext"/>
@@ -5144,7 +5482,7 @@
           <w:rStyle w:val="shorttext"/>
         </w:rPr>
       </w:pPr>
-      <w:bookmarkStart w:id="19" w:name="_Toc462121924"/>
+      <w:bookmarkStart w:id="19" w:name="_Toc462124690"/>
       <w:r>
         <w:rPr>
           <w:rStyle w:val="shorttext"/>
@@ -5179,6 +5517,10 @@
       </w:r>
     </w:p>
     <w:p>
+      <w:pPr>
+        <w:spacing w:line="360" w:lineRule="auto"/>
+        <w:contextualSpacing/>
+      </w:pPr>
       <w:r>
         <w:br w:type="page"/>
       </w:r>
@@ -5186,11 +5528,13 @@
     <w:p>
       <w:pPr>
         <w:pStyle w:val="Overskrift1"/>
+        <w:spacing w:line="360" w:lineRule="auto"/>
+        <w:contextualSpacing/>
         <w:rPr>
           <w:rStyle w:val="shorttext"/>
         </w:rPr>
       </w:pPr>
-      <w:bookmarkStart w:id="20" w:name="_Toc462121925"/>
+      <w:bookmarkStart w:id="20" w:name="_Toc462124691"/>
       <w:r>
         <w:rPr>
           <w:rStyle w:val="shorttext"/>
@@ -5240,11 +5584,13 @@
     <w:p>
       <w:pPr>
         <w:pStyle w:val="Overskrift1"/>
+        <w:spacing w:line="360" w:lineRule="auto"/>
+        <w:contextualSpacing/>
         <w:rPr>
           <w:rStyle w:val="shorttext"/>
         </w:rPr>
       </w:pPr>
-      <w:bookmarkStart w:id="21" w:name="_Toc462121926"/>
+      <w:bookmarkStart w:id="21" w:name="_Toc462124692"/>
       <w:r>
         <w:rPr>
           <w:rStyle w:val="shorttext"/>
@@ -5273,11 +5619,13 @@
     <w:p>
       <w:pPr>
         <w:pStyle w:val="Overskrift2"/>
+        <w:spacing w:line="360" w:lineRule="auto"/>
+        <w:contextualSpacing/>
         <w:rPr>
           <w:rStyle w:val="shorttext"/>
         </w:rPr>
       </w:pPr>
-      <w:bookmarkStart w:id="22" w:name="_Toc462121927"/>
+      <w:bookmarkStart w:id="22" w:name="_Toc462124693"/>
       <w:r>
         <w:rPr>
           <w:rStyle w:val="shorttext"/>
@@ -5344,8 +5692,10 @@
     <w:p>
       <w:pPr>
         <w:pStyle w:val="Overskrift2"/>
-      </w:pPr>
-      <w:bookmarkStart w:id="23" w:name="_Toc462121928"/>
+        <w:spacing w:line="360" w:lineRule="auto"/>
+        <w:contextualSpacing/>
+      </w:pPr>
+      <w:bookmarkStart w:id="23" w:name="_Toc462124694"/>
       <w:r>
         <w:t>For at logge ind med navnet på serveren eller IP-adresse:</w:t>
       </w:r>
@@ -5523,7 +5873,7 @@
           <w:lang w:val="en-GB" w:eastAsia="en-GB"/>
         </w:rPr>
         <w:drawing>
-          <wp:inline distT="0" distB="0" distL="0" distR="0" wp14:anchorId="61CCBD76" wp14:editId="068D3CF3">
+          <wp:inline distT="0" distB="0" distL="0" distR="0" wp14:anchorId="56178374" wp14:editId="5F1ACC89">
             <wp:extent cx="5731510" cy="261604"/>
             <wp:effectExtent l="0" t="0" r="0" b="5715"/>
             <wp:docPr id="1" name="Billede 1"/>
@@ -5595,6 +5945,8 @@
     </w:p>
     <w:p>
       <w:pPr>
+        <w:spacing w:line="360" w:lineRule="auto"/>
+        <w:contextualSpacing/>
         <w:rPr>
           <w:rStyle w:val="shorttext"/>
           <w:rFonts w:asciiTheme="majorHAnsi" w:eastAsiaTheme="majorEastAsia" w:hAnsiTheme="majorHAnsi" w:cstheme="majorBidi"/>
@@ -5606,6 +5958,8 @@
     </w:p>
     <w:p>
       <w:pPr>
+        <w:spacing w:line="360" w:lineRule="auto"/>
+        <w:contextualSpacing/>
         <w:rPr>
           <w:rStyle w:val="shorttext"/>
           <w:rFonts w:asciiTheme="majorHAnsi" w:eastAsiaTheme="majorEastAsia" w:hAnsiTheme="majorHAnsi" w:cstheme="majorBidi"/>
@@ -5624,8 +5978,10 @@
     <w:p>
       <w:pPr>
         <w:pStyle w:val="Overskrift1"/>
-      </w:pPr>
-      <w:bookmarkStart w:id="24" w:name="_Toc462121929"/>
+        <w:spacing w:line="360" w:lineRule="auto"/>
+        <w:contextualSpacing/>
+      </w:pPr>
+      <w:bookmarkStart w:id="24" w:name="_Toc462124695"/>
       <w:proofErr w:type="spellStart"/>
       <w:r>
         <w:rPr>
@@ -5646,6 +6002,7 @@
     <w:p>
       <w:pPr>
         <w:spacing w:line="360" w:lineRule="auto"/>
+        <w:contextualSpacing/>
       </w:pPr>
       <w:r>
         <w:t>Når du logger ind på DSM, vil du se skrivebordet. Herfra kan du begynde at få tingene gjort, ligesom styre indstillinger, brug pakker, eller se meddelelser.</w:t>
@@ -5654,11 +6011,13 @@
     <w:p>
       <w:pPr>
         <w:pStyle w:val="Overskrift2"/>
+        <w:spacing w:line="360" w:lineRule="auto"/>
+        <w:contextualSpacing/>
         <w:rPr>
           <w:rStyle w:val="shorttext"/>
         </w:rPr>
       </w:pPr>
-      <w:bookmarkStart w:id="25" w:name="_Toc462121930"/>
+      <w:bookmarkStart w:id="25" w:name="_Toc462124696"/>
       <w:r>
         <w:rPr>
           <w:rStyle w:val="shorttext"/>
@@ -5668,6 +6027,10 @@
       <w:bookmarkEnd w:id="25"/>
     </w:p>
     <w:p>
+      <w:pPr>
+        <w:spacing w:line="360" w:lineRule="auto"/>
+        <w:contextualSpacing/>
+      </w:pPr>
       <w:r>
         <w:t>Skrivebordet er, hvor din applikationer og pakke vinduer vises. Du kan også oprette desktop</w:t>
       </w:r>
@@ -5677,13 +6040,17 @@
       </w:r>
     </w:p>
     <w:p>
+      <w:pPr>
+        <w:spacing w:line="360" w:lineRule="auto"/>
+        <w:contextualSpacing/>
+      </w:pPr>
       <w:r>
         <w:rPr>
           <w:noProof/>
           <w:lang w:val="en-GB" w:eastAsia="en-GB"/>
         </w:rPr>
         <w:drawing>
-          <wp:inline distT="0" distB="0" distL="0" distR="0" wp14:anchorId="7367EB06" wp14:editId="74B04095">
+          <wp:inline distT="0" distB="0" distL="0" distR="0" wp14:anchorId="222583FB" wp14:editId="1444F05B">
             <wp:extent cx="5731510" cy="3026821"/>
             <wp:effectExtent l="0" t="0" r="2540" b="2540"/>
             <wp:docPr id="2" name="Billede 2"/>
@@ -5735,11 +6102,13 @@
     <w:p>
       <w:pPr>
         <w:pStyle w:val="Overskrift2"/>
+        <w:spacing w:line="360" w:lineRule="auto"/>
+        <w:contextualSpacing/>
         <w:rPr>
           <w:rStyle w:val="shorttext"/>
         </w:rPr>
       </w:pPr>
-      <w:bookmarkStart w:id="26" w:name="_Toc462121931"/>
+      <w:bookmarkStart w:id="26" w:name="_Toc462124697"/>
       <w:r>
         <w:rPr>
           <w:rStyle w:val="shorttext"/>
@@ -5749,18 +6118,26 @@
       <w:bookmarkEnd w:id="26"/>
     </w:p>
     <w:p>
+      <w:pPr>
+        <w:spacing w:line="360" w:lineRule="auto"/>
+        <w:contextualSpacing/>
+      </w:pPr>
       <w:r>
         <w:t>Proceslinjen øverst på skrivebordet indeholder følgende punkter:</w:t>
       </w:r>
     </w:p>
     <w:p>
+      <w:pPr>
+        <w:spacing w:line="360" w:lineRule="auto"/>
+        <w:contextualSpacing/>
+      </w:pPr>
       <w:r>
         <w:rPr>
           <w:noProof/>
           <w:lang w:val="en-GB" w:eastAsia="en-GB"/>
         </w:rPr>
         <w:drawing>
-          <wp:inline distT="0" distB="0" distL="0" distR="0" wp14:anchorId="28AA9AA0" wp14:editId="33FAC7C3">
+          <wp:inline distT="0" distB="0" distL="0" distR="0" wp14:anchorId="33C58111" wp14:editId="3AF530E2">
             <wp:extent cx="5731510" cy="639568"/>
             <wp:effectExtent l="0" t="0" r="2540" b="8255"/>
             <wp:docPr id="4" name="Billede 4"/>
@@ -5816,6 +6193,7 @@
           <w:ilvl w:val="0"/>
           <w:numId w:val="9"/>
         </w:numPr>
+        <w:spacing w:line="360" w:lineRule="auto"/>
       </w:pPr>
       <w:r>
         <w:t>Vis skrivebord: Minimer alle åbne applikationer og pakke vinduer.</w:t>
@@ -5828,6 +6206,7 @@
           <w:ilvl w:val="0"/>
           <w:numId w:val="9"/>
         </w:numPr>
+        <w:spacing w:line="360" w:lineRule="auto"/>
       </w:pPr>
       <w:r>
         <w:t xml:space="preserve">Hovedmenu: Se og åbne programmer og pakker installeret på din </w:t>
@@ -5848,6 +6227,7 @@
           <w:ilvl w:val="0"/>
           <w:numId w:val="9"/>
         </w:numPr>
+        <w:spacing w:line="360" w:lineRule="auto"/>
       </w:pPr>
       <w:r>
         <w:t>Åbne applikationer:</w:t>
@@ -5860,6 +6240,7 @@
           <w:ilvl w:val="1"/>
           <w:numId w:val="9"/>
         </w:numPr>
+        <w:spacing w:line="360" w:lineRule="auto"/>
       </w:pPr>
       <w:r>
         <w:t>Klik på ikonet for et program til at vise eller skjule dets vindue på skrivebordet.</w:t>
@@ -5872,6 +6253,7 @@
           <w:ilvl w:val="1"/>
           <w:numId w:val="9"/>
         </w:numPr>
+        <w:spacing w:line="360" w:lineRule="auto"/>
       </w:pPr>
       <w:proofErr w:type="spellStart"/>
       <w:r>
@@ -5899,8 +6281,10 @@
           <w:ilvl w:val="0"/>
           <w:numId w:val="9"/>
         </w:numPr>
-      </w:pPr>
-      <w:r>
+        <w:spacing w:line="360" w:lineRule="auto"/>
+      </w:pPr>
+      <w:r>
+        <w:lastRenderedPageBreak/>
         <w:t xml:space="preserve">Upload Kø: Vises, når du starter </w:t>
       </w:r>
       <w:proofErr w:type="gramStart"/>
@@ -5935,6 +6319,7 @@
           <w:ilvl w:val="0"/>
           <w:numId w:val="9"/>
         </w:numPr>
+        <w:spacing w:line="360" w:lineRule="auto"/>
       </w:pPr>
       <w:r>
         <w:t>Bemærkninger: Viser meddelelser, ligesom fejl, statusopdateringer og pakke installation meddelelser.</w:t>
@@ -5947,6 +6332,7 @@
           <w:ilvl w:val="0"/>
           <w:numId w:val="9"/>
         </w:numPr>
+        <w:spacing w:line="360" w:lineRule="auto"/>
       </w:pPr>
       <w:r>
         <w:t xml:space="preserve">Valg: </w:t>
@@ -5967,6 +6353,7 @@
           <w:ilvl w:val="0"/>
           <w:numId w:val="9"/>
         </w:numPr>
+        <w:spacing w:line="360" w:lineRule="auto"/>
       </w:pPr>
       <w:r>
         <w:t>Søg: Find hurtigt specifikke applikationer, pakker eller DSM Hjælp til her.</w:t>
@@ -5979,6 +6366,7 @@
           <w:ilvl w:val="0"/>
           <w:numId w:val="9"/>
         </w:numPr>
+        <w:spacing w:line="360" w:lineRule="auto"/>
       </w:pPr>
       <w:proofErr w:type="spellStart"/>
       <w:r>
@@ -6004,20 +6392,22 @@
           <w:ilvl w:val="0"/>
           <w:numId w:val="9"/>
         </w:numPr>
-      </w:pPr>
-      <w:r>
-        <w:lastRenderedPageBreak/>
+        <w:spacing w:line="360" w:lineRule="auto"/>
+      </w:pPr>
+      <w:r>
         <w:t xml:space="preserve"> Pilot View: Se et eksempel på alle åbne applikationer og pakke vinduer.</w:t>
       </w:r>
     </w:p>
     <w:p>
       <w:pPr>
         <w:pStyle w:val="Overskrift2"/>
+        <w:spacing w:line="360" w:lineRule="auto"/>
+        <w:contextualSpacing/>
         <w:rPr>
           <w:rStyle w:val="shorttext"/>
         </w:rPr>
       </w:pPr>
-      <w:bookmarkStart w:id="27" w:name="_Toc462121932"/>
+      <w:bookmarkStart w:id="27" w:name="_Toc462124698"/>
       <w:proofErr w:type="spellStart"/>
       <w:r>
         <w:rPr>
@@ -6029,6 +6419,10 @@
       <w:proofErr w:type="spellEnd"/>
     </w:p>
     <w:p>
+      <w:pPr>
+        <w:spacing w:line="360" w:lineRule="auto"/>
+        <w:contextualSpacing/>
+      </w:pPr>
       <w:proofErr w:type="spellStart"/>
       <w:r>
         <w:t>Widgets</w:t>
@@ -6047,13 +6441,17 @@
       </w:r>
     </w:p>
     <w:p>
+      <w:pPr>
+        <w:spacing w:line="360" w:lineRule="auto"/>
+        <w:contextualSpacing/>
+      </w:pPr>
       <w:r>
         <w:rPr>
           <w:noProof/>
           <w:lang w:val="en-GB" w:eastAsia="en-GB"/>
         </w:rPr>
         <w:drawing>
-          <wp:inline distT="0" distB="0" distL="0" distR="0" wp14:anchorId="36CE634D" wp14:editId="26C4442F">
+          <wp:inline distT="0" distB="0" distL="0" distR="0" wp14:anchorId="6B61216B" wp14:editId="084C057A">
             <wp:extent cx="5731510" cy="3315498"/>
             <wp:effectExtent l="0" t="0" r="2540" b="0"/>
             <wp:docPr id="5" name="Billede 5"/>
@@ -6109,7 +6507,9 @@
           <w:ilvl w:val="0"/>
           <w:numId w:val="10"/>
         </w:numPr>
-      </w:pPr>
+        <w:spacing w:line="360" w:lineRule="auto"/>
+      </w:pPr>
+      <w:proofErr w:type="spellStart"/>
       <w:r>
         <w:rPr>
           <w:rFonts w:cs="Arial"/>
@@ -6118,6 +6518,7 @@
         </w:rPr>
         <w:t>Current</w:t>
       </w:r>
+      <w:proofErr w:type="spellEnd"/>
       <w:r>
         <w:rPr>
           <w:rFonts w:cs="Arial"/>
@@ -6145,6 +6546,7 @@
           <w:ilvl w:val="0"/>
           <w:numId w:val="10"/>
         </w:numPr>
+        <w:spacing w:line="360" w:lineRule="auto"/>
       </w:pPr>
       <w:r>
         <w:rPr>
@@ -6176,6 +6578,7 @@
           <w:ilvl w:val="1"/>
           <w:numId w:val="10"/>
         </w:numPr>
+        <w:spacing w:line="360" w:lineRule="auto"/>
       </w:pPr>
       <w:r>
         <w:rPr>
@@ -6185,6 +6588,7 @@
         </w:rPr>
         <w:t xml:space="preserve">No </w:t>
       </w:r>
+      <w:proofErr w:type="spellStart"/>
       <w:r>
         <w:rPr>
           <w:rFonts w:cs="Arial"/>
@@ -6193,6 +6597,7 @@
         </w:rPr>
         <w:t>active</w:t>
       </w:r>
+      <w:proofErr w:type="spellEnd"/>
       <w:r>
         <w:rPr>
           <w:rFonts w:cs="Arial"/>
@@ -6220,6 +6625,7 @@
           <w:ilvl w:val="1"/>
           <w:numId w:val="10"/>
         </w:numPr>
+        <w:spacing w:line="360" w:lineRule="auto"/>
       </w:pPr>
       <w:r>
         <w:rPr>
@@ -6258,6 +6664,7 @@
           <w:ilvl w:val="0"/>
           <w:numId w:val="10"/>
         </w:numPr>
+        <w:spacing w:line="360" w:lineRule="auto"/>
       </w:pPr>
       <w:r>
         <w:rPr>
@@ -6286,6 +6693,7 @@
           <w:ilvl w:val="0"/>
           <w:numId w:val="10"/>
         </w:numPr>
+        <w:spacing w:line="360" w:lineRule="auto"/>
       </w:pPr>
       <w:r>
         <w:rPr>
@@ -6306,6 +6714,7 @@
           <w:ilvl w:val="0"/>
           <w:numId w:val="10"/>
         </w:numPr>
+        <w:spacing w:line="360" w:lineRule="auto"/>
         <w:rPr>
           <w:lang w:val="en-GB"/>
         </w:rPr>
@@ -6353,7 +6762,9 @@
           <w:ilvl w:val="0"/>
           <w:numId w:val="10"/>
         </w:numPr>
-      </w:pPr>
+        <w:spacing w:line="360" w:lineRule="auto"/>
+      </w:pPr>
+      <w:proofErr w:type="spellStart"/>
       <w:r>
         <w:rPr>
           <w:rFonts w:cs="Arial"/>
@@ -6362,6 +6773,7 @@
         </w:rPr>
         <w:t>Scheduled</w:t>
       </w:r>
+      <w:proofErr w:type="spellEnd"/>
       <w:r>
         <w:rPr>
           <w:rFonts w:cs="Arial"/>
@@ -6381,6 +6793,7 @@
           <w:ilvl w:val="0"/>
           <w:numId w:val="10"/>
         </w:numPr>
+        <w:spacing w:line="360" w:lineRule="auto"/>
       </w:pPr>
       <w:r>
         <w:rPr>
@@ -6388,6 +6801,7 @@
           <w:b/>
           <w:bCs/>
         </w:rPr>
+        <w:lastRenderedPageBreak/>
         <w:t>Storage</w:t>
       </w:r>
       <w:r>
@@ -6409,6 +6823,10 @@
           <w:ilvl w:val="0"/>
           <w:numId w:val="10"/>
         </w:numPr>
+        <w:spacing w:line="360" w:lineRule="auto"/>
+        <w:rPr>
+          <w:rStyle w:val="shorttext"/>
+        </w:rPr>
       </w:pPr>
       <w:r>
         <w:rPr>
@@ -6436,47 +6854,33 @@
     </w:p>
     <w:p>
       <w:pPr>
+        <w:pStyle w:val="Overskrift1"/>
         <w:rPr>
           <w:rStyle w:val="shorttext"/>
-          <w:rFonts w:asciiTheme="majorHAnsi" w:eastAsiaTheme="majorEastAsia" w:hAnsiTheme="majorHAnsi" w:cstheme="majorBidi"/>
-          <w:color w:val="1F4D78" w:themeColor="accent1" w:themeShade="7F"/>
-          <w:sz w:val="24"/>
-          <w:szCs w:val="24"/>
-        </w:rPr>
-      </w:pPr>
+        </w:rPr>
+      </w:pPr>
+      <w:bookmarkStart w:id="28" w:name="_Toc462124699"/>
       <w:r>
         <w:rPr>
           <w:rStyle w:val="shorttext"/>
         </w:rPr>
-        <w:br w:type="page"/>
-      </w:r>
-    </w:p>
-    <w:p>
-      <w:pPr>
-        <w:pStyle w:val="Overskrift1"/>
+        <w:t xml:space="preserve">Åbn Programmer og pakker med </w:t>
+      </w:r>
+      <w:proofErr w:type="spellStart"/>
+      <w:r>
         <w:rPr>
           <w:rStyle w:val="shorttext"/>
         </w:rPr>
-      </w:pPr>
-      <w:bookmarkStart w:id="28" w:name="_Toc462121933"/>
-      <w:r>
-        <w:rPr>
-          <w:rStyle w:val="shorttext"/>
-        </w:rPr>
-        <w:lastRenderedPageBreak/>
-        <w:t xml:space="preserve">Åbn Programmer og pakker med </w:t>
-      </w:r>
-      <w:proofErr w:type="spellStart"/>
-      <w:r>
-        <w:rPr>
-          <w:rStyle w:val="shorttext"/>
-        </w:rPr>
         <w:t>MainMenu</w:t>
       </w:r>
       <w:bookmarkEnd w:id="28"/>
       <w:proofErr w:type="spellEnd"/>
     </w:p>
     <w:p>
+      <w:pPr>
+        <w:spacing w:line="360" w:lineRule="auto"/>
+        <w:contextualSpacing/>
+      </w:pPr>
       <w:r>
         <w:t xml:space="preserve">The </w:t>
       </w:r>
@@ -6498,13 +6902,17 @@
       </w:r>
     </w:p>
     <w:p>
+      <w:pPr>
+        <w:spacing w:line="360" w:lineRule="auto"/>
+        <w:contextualSpacing/>
+      </w:pPr>
       <w:r>
         <w:rPr>
           <w:noProof/>
           <w:lang w:val="en-GB" w:eastAsia="en-GB"/>
         </w:rPr>
         <w:drawing>
-          <wp:inline distT="0" distB="0" distL="0" distR="0" wp14:anchorId="5278964A" wp14:editId="772A7F34">
+          <wp:inline distT="0" distB="0" distL="0" distR="0" wp14:anchorId="677AD9AE" wp14:editId="6EFDE989">
             <wp:extent cx="5731510" cy="3078684"/>
             <wp:effectExtent l="0" t="0" r="2540" b="7620"/>
             <wp:docPr id="6" name="Billede 6"/>
@@ -6556,11 +6964,13 @@
     <w:p>
       <w:pPr>
         <w:pStyle w:val="Overskrift2"/>
+        <w:spacing w:line="360" w:lineRule="auto"/>
+        <w:contextualSpacing/>
         <w:rPr>
           <w:rStyle w:val="shorttext"/>
         </w:rPr>
       </w:pPr>
-      <w:bookmarkStart w:id="29" w:name="_Toc462121934"/>
+      <w:bookmarkStart w:id="29" w:name="_Toc462124700"/>
       <w:r>
         <w:rPr>
           <w:rStyle w:val="shorttext"/>
@@ -6570,6 +6980,10 @@
       <w:bookmarkEnd w:id="29"/>
     </w:p>
     <w:p>
+      <w:pPr>
+        <w:spacing w:line="360" w:lineRule="auto"/>
+        <w:contextualSpacing/>
+      </w:pPr>
       <w:r>
         <w:t xml:space="preserve">Åbn </w:t>
       </w:r>
@@ -6585,11 +6999,13 @@
     <w:p>
       <w:pPr>
         <w:pStyle w:val="Overskrift2"/>
+        <w:spacing w:line="360" w:lineRule="auto"/>
+        <w:contextualSpacing/>
         <w:rPr>
           <w:rStyle w:val="shorttext"/>
         </w:rPr>
       </w:pPr>
-      <w:bookmarkStart w:id="30" w:name="_Toc462121935"/>
+      <w:bookmarkStart w:id="30" w:name="_Toc462124701"/>
       <w:r>
         <w:rPr>
           <w:rStyle w:val="shorttext"/>
@@ -6599,6 +7015,10 @@
       <w:bookmarkEnd w:id="30"/>
     </w:p>
     <w:p>
+      <w:pPr>
+        <w:spacing w:line="360" w:lineRule="auto"/>
+        <w:contextualSpacing/>
+      </w:pPr>
       <w:r>
         <w:t xml:space="preserve">Åbn </w:t>
       </w:r>
@@ -6614,11 +7034,13 @@
     <w:p>
       <w:pPr>
         <w:pStyle w:val="Overskrift2"/>
+        <w:spacing w:line="360" w:lineRule="auto"/>
+        <w:contextualSpacing/>
         <w:rPr>
           <w:rStyle w:val="shorttext"/>
         </w:rPr>
       </w:pPr>
-      <w:bookmarkStart w:id="31" w:name="_Toc462121936"/>
+      <w:bookmarkStart w:id="31" w:name="_Toc462124702"/>
       <w:r>
         <w:rPr>
           <w:rStyle w:val="shorttext"/>
@@ -6629,6 +7051,8 @@
     </w:p>
     <w:p>
       <w:pPr>
+        <w:spacing w:line="360" w:lineRule="auto"/>
+        <w:contextualSpacing/>
         <w:rPr>
           <w:rStyle w:val="shorttext"/>
         </w:rPr>
@@ -6657,8 +7081,10 @@
     <w:p>
       <w:pPr>
         <w:pStyle w:val="Overskrift1"/>
-      </w:pPr>
-      <w:bookmarkStart w:id="32" w:name="_Toc462121937"/>
+        <w:spacing w:line="360" w:lineRule="auto"/>
+        <w:contextualSpacing/>
+      </w:pPr>
+      <w:bookmarkStart w:id="32" w:name="_Toc462124703"/>
       <w:proofErr w:type="spellStart"/>
       <w:r>
         <w:lastRenderedPageBreak/>
@@ -6679,13 +7105,17 @@
       <w:bookmarkEnd w:id="32"/>
     </w:p>
     <w:p>
+      <w:pPr>
+        <w:spacing w:line="360" w:lineRule="auto"/>
+        <w:contextualSpacing/>
+      </w:pPr>
       <w:r>
         <w:rPr>
           <w:noProof/>
           <w:lang w:val="en-GB" w:eastAsia="en-GB"/>
         </w:rPr>
         <w:drawing>
-          <wp:anchor distT="0" distB="0" distL="114300" distR="114300" simplePos="0" relativeHeight="251662336" behindDoc="0" locked="0" layoutInCell="1" allowOverlap="1" wp14:anchorId="345EE46E" wp14:editId="376E1139">
+          <wp:anchor distT="0" distB="0" distL="114300" distR="114300" simplePos="0" relativeHeight="251662336" behindDoc="0" locked="0" layoutInCell="1" allowOverlap="1" wp14:anchorId="1DF51A3E" wp14:editId="5EFC7E89">
             <wp:simplePos x="0" y="0"/>
             <wp:positionH relativeFrom="column">
               <wp:posOffset>-209550</wp:posOffset>
@@ -6762,11 +7192,13 @@
     <w:p>
       <w:pPr>
         <w:pStyle w:val="Overskrift2"/>
+        <w:spacing w:line="360" w:lineRule="auto"/>
+        <w:contextualSpacing/>
         <w:rPr>
           <w:rStyle w:val="shorttext"/>
         </w:rPr>
       </w:pPr>
-      <w:bookmarkStart w:id="33" w:name="_Toc462121938"/>
+      <w:bookmarkStart w:id="33" w:name="_Toc462124704"/>
       <w:r>
         <w:rPr>
           <w:rStyle w:val="shorttext"/>
@@ -6776,6 +7208,10 @@
       <w:bookmarkEnd w:id="33"/>
     </w:p>
     <w:p>
+      <w:pPr>
+        <w:spacing w:line="360" w:lineRule="auto"/>
+        <w:contextualSpacing/>
+      </w:pPr>
       <w:r>
         <w:t xml:space="preserve">Vælg </w:t>
       </w:r>
@@ -6799,13 +7235,17 @@
       </w:r>
     </w:p>
     <w:p>
+      <w:pPr>
+        <w:spacing w:line="360" w:lineRule="auto"/>
+        <w:contextualSpacing/>
+      </w:pPr>
       <w:r>
         <w:rPr>
           <w:noProof/>
           <w:lang w:val="en-GB" w:eastAsia="en-GB"/>
         </w:rPr>
         <w:drawing>
-          <wp:inline distT="0" distB="0" distL="0" distR="0" wp14:anchorId="14979991" wp14:editId="16EB0BB2">
+          <wp:inline distT="0" distB="0" distL="0" distR="0" wp14:anchorId="178F2896" wp14:editId="6A14BBA9">
             <wp:extent cx="5731510" cy="3089498"/>
             <wp:effectExtent l="0" t="0" r="2540" b="0"/>
             <wp:docPr id="7" name="Billede 7"/>
@@ -6855,6 +7295,10 @@
       </w:r>
     </w:p>
     <w:p>
+      <w:pPr>
+        <w:spacing w:line="360" w:lineRule="auto"/>
+        <w:contextualSpacing/>
+      </w:pPr>
       <w:r>
         <w:br w:type="page"/>
       </w:r>
@@ -6862,11 +7306,13 @@
     <w:p>
       <w:pPr>
         <w:pStyle w:val="Overskrift2"/>
+        <w:spacing w:line="360" w:lineRule="auto"/>
+        <w:contextualSpacing/>
         <w:rPr>
           <w:rStyle w:val="shorttext"/>
         </w:rPr>
       </w:pPr>
-      <w:bookmarkStart w:id="34" w:name="_Toc462121939"/>
+      <w:bookmarkStart w:id="34" w:name="_Toc462124705"/>
       <w:r>
         <w:rPr>
           <w:rStyle w:val="shorttext"/>
@@ -6877,6 +7323,10 @@
       <w:bookmarkEnd w:id="34"/>
     </w:p>
     <w:p>
+      <w:pPr>
+        <w:spacing w:line="360" w:lineRule="auto"/>
+        <w:contextualSpacing/>
+      </w:pPr>
       <w:r>
         <w:rPr>
           <w:noProof/>
@@ -6885,7 +7335,7 @@
         <mc:AlternateContent>
           <mc:Choice Requires="wps">
             <w:drawing>
-              <wp:anchor distT="45720" distB="45720" distL="114300" distR="114300" simplePos="0" relativeHeight="251664384" behindDoc="0" locked="0" layoutInCell="1" allowOverlap="1" wp14:anchorId="522C7219" wp14:editId="0E21F909">
+              <wp:anchor distT="45720" distB="45720" distL="114300" distR="114300" simplePos="0" relativeHeight="251664384" behindDoc="0" locked="0" layoutInCell="1" allowOverlap="1" wp14:anchorId="387032F0" wp14:editId="435EF448">
                 <wp:simplePos x="0" y="0"/>
                 <wp:positionH relativeFrom="margin">
                   <wp:align>left</wp:align>
@@ -6992,7 +7442,7 @@
           </mc:Choice>
           <mc:Fallback>
             <w:pict>
-              <v:shapetype w14:anchorId="522C7219" id="_x0000_t202" coordsize="21600,21600" o:spt="202" path="m,l,21600r21600,l21600,xe">
+              <v:shapetype w14:anchorId="387032F0" id="_x0000_t202" coordsize="21600,21600" o:spt="202" path="m,l,21600r21600,l21600,xe">
                 <v:stroke joinstyle="miter"/>
                 <v:path gradientshapeok="t" o:connecttype="rect"/>
               </v:shapetype>
@@ -7054,15 +7504,22 @@
         <w:t>, kan du redigere dine kontoindstillinger, aktivere 2-trins verifikation, og se seneste login aktivitet din DSL-konto.</w:t>
       </w:r>
     </w:p>
-    <w:p/>
+    <w:p>
+      <w:pPr>
+        <w:spacing w:line="360" w:lineRule="auto"/>
+        <w:contextualSpacing/>
+      </w:pPr>
+    </w:p>
     <w:p>
       <w:pPr>
         <w:pStyle w:val="Overskrift2"/>
+        <w:spacing w:line="360" w:lineRule="auto"/>
+        <w:contextualSpacing/>
         <w:rPr>
           <w:rStyle w:val="shorttext"/>
         </w:rPr>
       </w:pPr>
-      <w:bookmarkStart w:id="35" w:name="_Toc462121940"/>
+      <w:bookmarkStart w:id="35" w:name="_Toc462124706"/>
       <w:r>
         <w:rPr>
           <w:rStyle w:val="shorttext"/>
@@ -7072,6 +7529,10 @@
       <w:bookmarkEnd w:id="35"/>
     </w:p>
     <w:p>
+      <w:pPr>
+        <w:spacing w:line="360" w:lineRule="auto"/>
+        <w:contextualSpacing/>
+      </w:pPr>
       <w:r>
         <w:rPr>
           <w:noProof/>
@@ -7080,7 +7541,7 @@
         <mc:AlternateContent>
           <mc:Choice Requires="wps">
             <w:drawing>
-              <wp:anchor distT="45720" distB="45720" distL="114300" distR="114300" simplePos="0" relativeHeight="251666432" behindDoc="0" locked="0" layoutInCell="1" allowOverlap="1" wp14:anchorId="485B7A7A" wp14:editId="78767A9A">
+              <wp:anchor distT="45720" distB="45720" distL="114300" distR="114300" simplePos="0" relativeHeight="251666432" behindDoc="0" locked="0" layoutInCell="1" allowOverlap="1" wp14:anchorId="2CCE58DB" wp14:editId="03339637">
                 <wp:simplePos x="0" y="0"/>
                 <wp:positionH relativeFrom="margin">
                   <wp:align>right</wp:align>
@@ -7214,7 +7675,7 @@
           </mc:Choice>
           <mc:Fallback>
             <w:pict>
-              <v:shape w14:anchorId="485B7A7A" id="_x0000_s1033" type="#_x0000_t202" style="position:absolute;margin-left:398.05pt;margin-top:79.05pt;width:449.25pt;height:110.6pt;z-index:251666432;visibility:visible;mso-wrap-style:square;mso-width-percent:0;mso-height-percent:200;mso-wrap-distance-left:9pt;mso-wrap-distance-top:3.6pt;mso-wrap-distance-right:9pt;mso-wrap-distance-bottom:3.6pt;mso-position-horizontal:right;mso-position-horizontal-relative:margin;mso-position-vertical:absolute;mso-position-vertical-relative:text;mso-width-percent:0;mso-height-percent:200;mso-width-relative:margin;mso-height-relative:margin;v-text-anchor:top" o:gfxdata="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" fillcolor="#ffc000" strokecolor="#002060">
+              <v:shape w14:anchorId="2CCE58DB" id="_x0000_s1033" type="#_x0000_t202" style="position:absolute;margin-left:398.05pt;margin-top:79.05pt;width:449.25pt;height:110.6pt;z-index:251666432;visibility:visible;mso-wrap-style:square;mso-width-percent:0;mso-height-percent:200;mso-wrap-distance-left:9pt;mso-wrap-distance-top:3.6pt;mso-wrap-distance-right:9pt;mso-wrap-distance-bottom:3.6pt;mso-position-horizontal:right;mso-position-horizontal-relative:margin;mso-position-vertical:absolute;mso-position-vertical-relative:text;mso-width-percent:0;mso-height-percent:200;mso-width-relative:margin;mso-height-relative:margin;v-text-anchor:top" o:gfxdata="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" fillcolor="#ffc000" strokecolor="#002060">
                 <v:textbox style="mso-fit-shape-to-text:t">
                   <w:txbxContent>
                     <w:p>
@@ -7304,6 +7765,8 @@
     <w:p>
       <w:pPr>
         <w:pStyle w:val="Overskrift2"/>
+        <w:spacing w:line="360" w:lineRule="auto"/>
+        <w:contextualSpacing/>
         <w:rPr>
           <w:rStyle w:val="shorttext"/>
         </w:rPr>
@@ -7312,8 +7775,10 @@
     <w:p>
       <w:pPr>
         <w:pStyle w:val="Overskrift2"/>
-      </w:pPr>
-      <w:bookmarkStart w:id="36" w:name="_Toc462121941"/>
+        <w:spacing w:line="360" w:lineRule="auto"/>
+        <w:contextualSpacing/>
+      </w:pPr>
+      <w:bookmarkStart w:id="36" w:name="_Toc462124707"/>
       <w:r>
         <w:rPr>
           <w:rStyle w:val="shorttext"/>
@@ -7335,6 +7800,10 @@
       <w:bookmarkEnd w:id="36"/>
     </w:p>
     <w:p>
+      <w:pPr>
+        <w:spacing w:line="360" w:lineRule="auto"/>
+        <w:contextualSpacing/>
+      </w:pPr>
       <w:r>
         <w:t>Konto aktivitet viser seneste login aktivitet din DSM-konto, såsom den tid din konto blev åbnet, eller fra hvilken IP-adresse.</w:t>
       </w:r>
@@ -7342,11 +7811,13 @@
     <w:p>
       <w:pPr>
         <w:pStyle w:val="Overskrift2"/>
+        <w:spacing w:line="360" w:lineRule="auto"/>
+        <w:contextualSpacing/>
         <w:rPr>
           <w:rStyle w:val="shorttext"/>
         </w:rPr>
       </w:pPr>
-      <w:bookmarkStart w:id="37" w:name="_Toc462121942"/>
+      <w:bookmarkStart w:id="37" w:name="_Toc462124708"/>
       <w:r>
         <w:rPr>
           <w:rStyle w:val="shorttext"/>
@@ -7356,6 +7827,10 @@
       <w:bookmarkEnd w:id="37"/>
     </w:p>
     <w:p>
+      <w:pPr>
+        <w:spacing w:line="360" w:lineRule="auto"/>
+        <w:contextualSpacing/>
+      </w:pPr>
       <w:r>
         <w:t xml:space="preserve">Under Kvote, kan du se din kvote på alle </w:t>
       </w:r>
@@ -7371,11 +7846,13 @@
     <w:p>
       <w:pPr>
         <w:pStyle w:val="Overskrift2"/>
+        <w:spacing w:line="360" w:lineRule="auto"/>
+        <w:contextualSpacing/>
         <w:rPr>
           <w:rStyle w:val="shorttext"/>
         </w:rPr>
       </w:pPr>
-      <w:bookmarkStart w:id="38" w:name="_Toc462121943"/>
+      <w:bookmarkStart w:id="38" w:name="_Toc462124709"/>
       <w:r>
         <w:rPr>
           <w:rStyle w:val="shorttext"/>
@@ -7385,6 +7862,10 @@
       <w:bookmarkEnd w:id="38"/>
     </w:p>
     <w:p>
+      <w:pPr>
+        <w:spacing w:line="360" w:lineRule="auto"/>
+        <w:contextualSpacing/>
+      </w:pPr>
       <w:r>
         <w:t>Under Desktop, kan du tilpasse udseendet af dit skrivebord ved at ændre hovedmenuen stil, ikon størrelse, baggrund og tekst farve på skrivebordet, eller uploade billeder, der skal bruges som desktop tapet.</w:t>
       </w:r>
@@ -7392,20 +7873,27 @@
     <w:p>
       <w:pPr>
         <w:pStyle w:val="Overskrift2"/>
+        <w:spacing w:line="360" w:lineRule="auto"/>
+        <w:contextualSpacing/>
         <w:rPr>
           <w:rStyle w:val="shorttext"/>
         </w:rPr>
       </w:pPr>
-      <w:bookmarkStart w:id="39" w:name="_Toc462121944"/>
+      <w:bookmarkStart w:id="39" w:name="_Toc462124710"/>
       <w:r>
         <w:rPr>
           <w:rStyle w:val="shorttext"/>
         </w:rPr>
+        <w:lastRenderedPageBreak/>
         <w:t>Photo Station</w:t>
       </w:r>
       <w:bookmarkEnd w:id="39"/>
     </w:p>
     <w:p>
+      <w:pPr>
+        <w:spacing w:line="360" w:lineRule="auto"/>
+        <w:contextualSpacing/>
+      </w:pPr>
       <w:r>
         <w:t xml:space="preserve">Denne fane kan kun ses, når brugere, der hører til gruppen administrators aktivere Personlig Photo Station service i Photo Station. </w:t>
       </w:r>
@@ -7425,24 +7913,18 @@
       </w:r>
     </w:p>
     <w:p>
-      <w:r>
-        <w:br w:type="page"/>
-      </w:r>
-    </w:p>
-    <w:p>
       <w:pPr>
         <w:pStyle w:val="Overskrift2"/>
         <w:rPr>
           <w:rStyle w:val="shorttext"/>
         </w:rPr>
       </w:pPr>
-      <w:bookmarkStart w:id="40" w:name="_Toc462121945"/>
+      <w:bookmarkStart w:id="40" w:name="_Toc462124711"/>
       <w:proofErr w:type="spellStart"/>
       <w:r>
         <w:rPr>
           <w:rStyle w:val="shorttext"/>
         </w:rPr>
-        <w:lastRenderedPageBreak/>
         <w:t>Email</w:t>
       </w:r>
       <w:proofErr w:type="spellEnd"/>
@@ -7455,6 +7937,10 @@
       <w:bookmarkEnd w:id="40"/>
     </w:p>
     <w:p>
+      <w:pPr>
+        <w:spacing w:line="360" w:lineRule="auto"/>
+        <w:contextualSpacing/>
+      </w:pPr>
       <w:r>
         <w:t>Du kan tilføje eller redigere e-mail konti til at sende filer gemt i File Station som vedhæftede filer ved hjælp af e-mailadresser tilføjet her.</w:t>
       </w:r>
@@ -7466,7 +7952,7 @@
           <w:rStyle w:val="shorttext"/>
         </w:rPr>
       </w:pPr>
-      <w:bookmarkStart w:id="41" w:name="_Toc462121946"/>
+      <w:bookmarkStart w:id="41" w:name="_Toc462124712"/>
       <w:r>
         <w:rPr>
           <w:rStyle w:val="shorttext"/>
@@ -7476,8 +7962,12 @@
       <w:bookmarkEnd w:id="41"/>
     </w:p>
     <w:p>
-      <w:r>
-        <w:t>Under Andre kan du tilpasse andre personlige muligheder. For mere information om personlige indstillinger, skal du se DSM-hjælp.</w:t>
+      <w:pPr>
+        <w:spacing w:line="360" w:lineRule="auto"/>
+        <w:contextualSpacing/>
+      </w:pPr>
+      <w:r>
+        <w:t xml:space="preserve">Under Andre kan du tilpasse andre personlige muligheder. </w:t>
       </w:r>
     </w:p>
     <w:p>
@@ -7487,7 +7977,7 @@
           <w:rStyle w:val="shorttext"/>
         </w:rPr>
       </w:pPr>
-      <w:bookmarkStart w:id="42" w:name="_Toc462121947"/>
+      <w:bookmarkStart w:id="42" w:name="_Toc462124713"/>
       <w:r>
         <w:rPr>
           <w:rStyle w:val="shorttext"/>
@@ -7497,6 +7987,10 @@
       <w:bookmarkEnd w:id="42"/>
     </w:p>
     <w:p>
+      <w:pPr>
+        <w:spacing w:line="360" w:lineRule="auto"/>
+        <w:contextualSpacing/>
+      </w:pPr>
       <w:r>
         <w:t xml:space="preserve">Når du har tilsluttet til </w:t>
       </w:r>
@@ -7518,14 +8012,19 @@
       </w:r>
       <w:r>
         <w:br/>
-        <w:t>Dette kapitel forklarer det grundlæggende i indstillinger modificerende netværk, vise sprog, tid og energibesparende funktioner. For mere detaljerede instruktioner, se DSM-hjælp.</w:t>
+        <w:t xml:space="preserve">Dette kapitel forklarer det grundlæggende i indstillinger modificerende netværk, vise sprog, tid </w:t>
+      </w:r>
+      <w:r>
+        <w:t>og energibesparende funktioner.</w:t>
       </w:r>
     </w:p>
     <w:p>
       <w:pPr>
         <w:pStyle w:val="Overskrift2"/>
-      </w:pPr>
-      <w:bookmarkStart w:id="43" w:name="_Toc462121948"/>
+        <w:spacing w:line="360" w:lineRule="auto"/>
+        <w:contextualSpacing/>
+      </w:pPr>
+      <w:bookmarkStart w:id="43" w:name="_Toc462124714"/>
       <w:r>
         <w:rPr>
           <w:rStyle w:val="shorttext"/>
@@ -7535,6 +8034,10 @@
       <w:bookmarkEnd w:id="43"/>
     </w:p>
     <w:p>
+      <w:pPr>
+        <w:spacing w:line="360" w:lineRule="auto"/>
+        <w:contextualSpacing/>
+      </w:pPr>
       <w:r>
         <w:t xml:space="preserve">Vælg </w:t>
       </w:r>
@@ -7558,13 +8061,17 @@
       </w:r>
     </w:p>
     <w:p>
+      <w:pPr>
+        <w:spacing w:line="360" w:lineRule="auto"/>
+        <w:contextualSpacing/>
+      </w:pPr>
       <w:r>
         <w:rPr>
           <w:noProof/>
           <w:lang w:val="en-GB" w:eastAsia="en-GB"/>
         </w:rPr>
         <w:drawing>
-          <wp:inline distT="0" distB="0" distL="0" distR="0" wp14:anchorId="744A4F71" wp14:editId="61D698A9">
+          <wp:inline distT="0" distB="0" distL="0" distR="0" wp14:anchorId="6D16687C" wp14:editId="0FB35935">
             <wp:extent cx="5731510" cy="3332516"/>
             <wp:effectExtent l="0" t="0" r="2540" b="1270"/>
             <wp:docPr id="10" name="Billede 10"/>
@@ -7616,9 +8123,12 @@
     <w:p>
       <w:pPr>
         <w:pStyle w:val="Overskrift3"/>
-      </w:pPr>
-      <w:bookmarkStart w:id="44" w:name="_Toc462121949"/>
-      <w:r>
+        <w:spacing w:line="360" w:lineRule="auto"/>
+        <w:contextualSpacing/>
+      </w:pPr>
+      <w:bookmarkStart w:id="44" w:name="_Toc462124715"/>
+      <w:r>
+        <w:lastRenderedPageBreak/>
         <w:t xml:space="preserve">De DSM-indstillingerne på </w:t>
       </w:r>
       <w:r>
@@ -7639,6 +8149,7 @@
           <w:ilvl w:val="0"/>
           <w:numId w:val="11"/>
         </w:numPr>
+        <w:spacing w:line="360" w:lineRule="auto"/>
       </w:pPr>
       <w:r>
         <w:t>Fildeling: Administrer fildeling muligheder for at være vært dine filer og dele med andre mennesker nemt.</w:t>
@@ -7651,6 +8162,7 @@
           <w:ilvl w:val="0"/>
           <w:numId w:val="11"/>
         </w:numPr>
+        <w:spacing w:line="360" w:lineRule="auto"/>
       </w:pPr>
       <w:r>
         <w:t xml:space="preserve">Tilslutning: Gør din </w:t>
@@ -7671,6 +8183,7 @@
           <w:ilvl w:val="0"/>
           <w:numId w:val="11"/>
         </w:numPr>
+        <w:spacing w:line="360" w:lineRule="auto"/>
       </w:pPr>
       <w:r>
         <w:t xml:space="preserve">System: Administrer systemindstillinger for din </w:t>
@@ -7691,6 +8204,7 @@
           <w:ilvl w:val="0"/>
           <w:numId w:val="11"/>
         </w:numPr>
+        <w:spacing w:line="360" w:lineRule="auto"/>
       </w:pPr>
       <w:r>
         <w:rPr>
@@ -7700,7 +8214,7 @@
         <mc:AlternateContent>
           <mc:Choice Requires="wps">
             <w:drawing>
-              <wp:anchor distT="45720" distB="45720" distL="114300" distR="114300" simplePos="0" relativeHeight="251668480" behindDoc="0" locked="0" layoutInCell="1" allowOverlap="1" wp14:anchorId="00AB79EB" wp14:editId="4D70DCC6">
+              <wp:anchor distT="45720" distB="45720" distL="114300" distR="114300" simplePos="0" relativeHeight="251668480" behindDoc="0" locked="0" layoutInCell="1" allowOverlap="1" wp14:anchorId="6E720FE8" wp14:editId="28D92654">
                 <wp:simplePos x="0" y="0"/>
                 <wp:positionH relativeFrom="margin">
                   <wp:align>right</wp:align>
@@ -7794,7 +8308,7 @@
           </mc:Choice>
           <mc:Fallback>
             <w:pict>
-              <v:shape w14:anchorId="00AB79EB" id="_x0000_s1034" type="#_x0000_t202" style="position:absolute;left:0;text-align:left;margin-left:398.05pt;margin-top:30.8pt;width:449.25pt;height:110.6pt;z-index:251668480;visibility:visible;mso-wrap-style:square;mso-width-percent:0;mso-height-percent:200;mso-wrap-distance-left:9pt;mso-wrap-distance-top:3.6pt;mso-wrap-distance-right:9pt;mso-wrap-distance-bottom:3.6pt;mso-position-horizontal:right;mso-position-horizontal-relative:margin;mso-position-vertical:absolute;mso-position-vertical-relative:text;mso-width-percent:0;mso-height-percent:200;mso-width-relative:margin;mso-height-relative:margin;v-text-anchor:top" o:gfxdata="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" fillcolor="#ffc000">
+              <v:shape w14:anchorId="6E720FE8" id="_x0000_s1034" type="#_x0000_t202" style="position:absolute;left:0;text-align:left;margin-left:398.05pt;margin-top:30.8pt;width:449.25pt;height:110.6pt;z-index:251668480;visibility:visible;mso-wrap-style:square;mso-width-percent:0;mso-height-percent:200;mso-wrap-distance-left:9pt;mso-wrap-distance-top:3.6pt;mso-wrap-distance-right:9pt;mso-wrap-distance-bottom:3.6pt;mso-position-horizontal:right;mso-position-horizontal-relative:margin;mso-position-vertical:absolute;mso-position-vertical-relative:text;mso-width-percent:0;mso-height-percent:200;mso-width-relative:margin;mso-height-relative:margin;v-text-anchor:top" o:gfxdata="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" fillcolor="#ffc000">
                 <v:textbox style="mso-fit-shape-to-text:t">
                   <w:txbxContent>
                     <w:p>
@@ -7844,21 +8358,26 @@
     <w:p>
       <w:pPr>
         <w:pStyle w:val="Overskrift2"/>
+        <w:spacing w:line="360" w:lineRule="auto"/>
+        <w:contextualSpacing/>
         <w:rPr>
           <w:rStyle w:val="shorttext"/>
         </w:rPr>
       </w:pPr>
-      <w:bookmarkStart w:id="45" w:name="_Toc462121950"/>
+      <w:bookmarkStart w:id="45" w:name="_Toc462124716"/>
       <w:r>
         <w:rPr>
           <w:rStyle w:val="shorttext"/>
         </w:rPr>
-        <w:lastRenderedPageBreak/>
         <w:t>Skift Netværksindstillinger</w:t>
       </w:r>
       <w:bookmarkEnd w:id="45"/>
     </w:p>
     <w:p>
+      <w:pPr>
+        <w:spacing w:line="360" w:lineRule="auto"/>
+        <w:contextualSpacing/>
+      </w:pPr>
       <w:r>
         <w:t xml:space="preserve">Gå </w:t>
       </w:r>
@@ -7894,17 +8413,15 @@
       </w:r>
       <w:proofErr w:type="spellEnd"/>
       <w:r>
-        <w:t xml:space="preserve"> NAS. For mere detaljerede instruktioner, se DSM-hjælp.</w:t>
-      </w:r>
-    </w:p>
-    <w:p>
+        <w:t xml:space="preserve"> NAS. </w:t>
+      </w:r>
       <w:r>
         <w:rPr>
           <w:noProof/>
           <w:lang w:val="en-GB" w:eastAsia="en-GB"/>
         </w:rPr>
         <w:drawing>
-          <wp:inline distT="0" distB="0" distL="0" distR="0" wp14:anchorId="7DD27ECE" wp14:editId="0F579934">
+          <wp:inline distT="0" distB="0" distL="0" distR="0" wp14:anchorId="2DA01F7C" wp14:editId="72E4B003">
             <wp:extent cx="5731510" cy="3337731"/>
             <wp:effectExtent l="0" t="0" r="2540" b="0"/>
             <wp:docPr id="12" name="Billede 12"/>
@@ -7956,11 +8473,13 @@
     <w:p>
       <w:pPr>
         <w:pStyle w:val="Overskrift3"/>
+        <w:spacing w:line="360" w:lineRule="auto"/>
+        <w:contextualSpacing/>
         <w:rPr>
           <w:rStyle w:val="shorttext"/>
         </w:rPr>
       </w:pPr>
-      <w:bookmarkStart w:id="46" w:name="_Toc462121951"/>
+      <w:bookmarkStart w:id="46" w:name="_Toc462124717"/>
       <w:r>
         <w:rPr>
           <w:rStyle w:val="shorttext"/>
@@ -7970,6 +8489,10 @@
       <w:bookmarkEnd w:id="46"/>
     </w:p>
     <w:p>
+      <w:pPr>
+        <w:spacing w:line="360" w:lineRule="auto"/>
+        <w:contextualSpacing/>
+      </w:pPr>
       <w:r>
         <w:t xml:space="preserve">Fanen Generelt indeholder indstillinger for at redigere navnet og standardgateway af </w:t>
       </w:r>
@@ -7993,15 +8516,18 @@
     <w:p>
       <w:pPr>
         <w:pStyle w:val="Overskrift3"/>
+        <w:spacing w:line="360" w:lineRule="auto"/>
+        <w:contextualSpacing/>
         <w:rPr>
           <w:rStyle w:val="shorttext"/>
         </w:rPr>
       </w:pPr>
-      <w:bookmarkStart w:id="47" w:name="_Toc462121952"/>
+      <w:bookmarkStart w:id="47" w:name="_Toc462124718"/>
       <w:r>
         <w:rPr>
           <w:rStyle w:val="shorttext"/>
         </w:rPr>
+        <w:lastRenderedPageBreak/>
         <w:t xml:space="preserve">Network Interface-indstillinger og IPv6 </w:t>
       </w:r>
       <w:proofErr w:type="spellStart"/>
@@ -8021,6 +8547,10 @@
       <w:bookmarkEnd w:id="47"/>
     </w:p>
     <w:p>
+      <w:pPr>
+        <w:spacing w:line="360" w:lineRule="auto"/>
+        <w:contextualSpacing/>
+      </w:pPr>
       <w:r>
         <w:t xml:space="preserve">Fanen Network Interface giver mulighed for at styre de netværksgrænseflader, som din </w:t>
       </w:r>
@@ -8036,11 +8566,13 @@
     <w:p>
       <w:pPr>
         <w:pStyle w:val="Overskrift3"/>
+        <w:spacing w:line="360" w:lineRule="auto"/>
+        <w:contextualSpacing/>
         <w:rPr>
           <w:rStyle w:val="shorttext"/>
         </w:rPr>
       </w:pPr>
-      <w:bookmarkStart w:id="48" w:name="_Toc462121953"/>
+      <w:bookmarkStart w:id="48" w:name="_Toc462124719"/>
       <w:r>
         <w:rPr>
           <w:rStyle w:val="shorttext"/>
@@ -8050,6 +8582,10 @@
       <w:bookmarkEnd w:id="48"/>
     </w:p>
     <w:p>
+      <w:pPr>
+        <w:spacing w:line="360" w:lineRule="auto"/>
+        <w:contextualSpacing/>
+      </w:pPr>
       <w:r>
         <w:t xml:space="preserve">Trafik kontrol har til formål at styre udgående trafik af tjenester, der kører på </w:t>
       </w:r>
@@ -8065,11 +8601,13 @@
     <w:p>
       <w:pPr>
         <w:pStyle w:val="Overskrift3"/>
+        <w:spacing w:line="360" w:lineRule="auto"/>
+        <w:contextualSpacing/>
         <w:rPr>
           <w:rStyle w:val="shorttext"/>
         </w:rPr>
       </w:pPr>
-      <w:bookmarkStart w:id="49" w:name="_Toc462121954"/>
+      <w:bookmarkStart w:id="49" w:name="_Toc462124720"/>
       <w:r>
         <w:rPr>
           <w:rStyle w:val="shorttext"/>
@@ -8079,6 +8617,10 @@
       <w:bookmarkEnd w:id="49"/>
     </w:p>
     <w:p>
+      <w:pPr>
+        <w:spacing w:line="360" w:lineRule="auto"/>
+        <w:contextualSpacing/>
+      </w:pPr>
       <w:r>
         <w:t xml:space="preserve">Ændre </w:t>
       </w:r>
@@ -8100,34 +8642,434 @@
       </w:r>
     </w:p>
     <w:p>
-      <w:r>
-        <w:br w:type="page"/>
-      </w:r>
-    </w:p>
-    <w:p>
-      <w:pPr>
-        <w:pStyle w:val="Overskrift1"/>
+      <w:pPr>
+        <w:pStyle w:val="Overskrift2"/>
+        <w:spacing w:line="360" w:lineRule="auto"/>
+        <w:contextualSpacing/>
         <w:rPr>
           <w:rStyle w:val="shorttext"/>
         </w:rPr>
       </w:pPr>
-      <w:bookmarkStart w:id="50" w:name="_Toc462121955"/>
+      <w:bookmarkStart w:id="50" w:name="_Toc462124721"/>
       <w:r>
         <w:rPr>
           <w:rStyle w:val="alt-edited"/>
         </w:rPr>
+        <w:t>Forbind til</w:t>
+      </w:r>
+      <w:r>
+        <w:rPr>
+          <w:rStyle w:val="shorttext"/>
+        </w:rPr>
+        <w:t xml:space="preserve"> trådløst netværk</w:t>
+      </w:r>
+      <w:bookmarkEnd w:id="50"/>
+    </w:p>
+    <w:p>
+      <w:pPr>
+        <w:spacing w:line="360" w:lineRule="auto"/>
+        <w:contextualSpacing/>
+      </w:pPr>
+      <w:r>
+        <w:t xml:space="preserve">På Kontrolpanel&gt; Wireless, kan du tilslutte din </w:t>
+      </w:r>
+      <w:proofErr w:type="spellStart"/>
+      <w:r>
+        <w:t>Synology</w:t>
+      </w:r>
+      <w:proofErr w:type="spellEnd"/>
+      <w:r>
+        <w:t xml:space="preserve"> NAS-enhed til et trådløst netværk, eller oprette en trådløst hotspot til at dele sin internetforbindelse med andre enheder trådløst. Du kan også styre Bluetooth adaptere og tilslut Bluetooth-enheder til din </w:t>
+      </w:r>
+      <w:proofErr w:type="spellStart"/>
+      <w:r>
+        <w:t>Synology</w:t>
+      </w:r>
+      <w:proofErr w:type="spellEnd"/>
+      <w:r>
+        <w:t xml:space="preserve"> NAS.</w:t>
+      </w:r>
+    </w:p>
+    <w:p>
+      <w:pPr>
+        <w:pStyle w:val="Overskrift2"/>
+        <w:rPr>
+          <w:rStyle w:val="shorttext"/>
+        </w:rPr>
+      </w:pPr>
+      <w:bookmarkStart w:id="51" w:name="_Toc462124722"/>
+      <w:r>
+        <w:rPr>
+          <w:rStyle w:val="shorttext"/>
+        </w:rPr>
+        <w:t xml:space="preserve">Ændre </w:t>
+      </w:r>
+      <w:r>
+        <w:t>Regionale</w:t>
+      </w:r>
+      <w:r>
+        <w:rPr>
+          <w:rStyle w:val="shorttext"/>
+        </w:rPr>
+        <w:t xml:space="preserve"> indstillinger</w:t>
+      </w:r>
+      <w:bookmarkEnd w:id="51"/>
+    </w:p>
+    <w:p>
+      <w:pPr>
+        <w:spacing w:line="360" w:lineRule="auto"/>
+        <w:contextualSpacing/>
+      </w:pPr>
+      <w:r>
+        <w:t>Gå til Kontrolpanel&gt; Regionale indstillinger for at konfigurere følgende regionale indstillinger.</w:t>
+      </w:r>
+    </w:p>
+    <w:p>
+      <w:pPr>
+        <w:spacing w:line="360" w:lineRule="auto"/>
+        <w:contextualSpacing/>
+      </w:pPr>
+      <w:r>
+        <w:rPr>
+          <w:noProof/>
+          <w:lang w:val="en-GB" w:eastAsia="en-GB"/>
+        </w:rPr>
+        <w:drawing>
+          <wp:inline distT="0" distB="0" distL="0" distR="0" wp14:anchorId="4A41465F" wp14:editId="453577EA">
+            <wp:extent cx="5731510" cy="3605955"/>
+            <wp:effectExtent l="0" t="0" r="2540" b="0"/>
+            <wp:docPr id="8" name="Billede 8"/>
+            <wp:cNvGraphicFramePr>
+              <a:graphicFrameLocks xmlns:a="http://schemas.openxmlformats.org/drawingml/2006/main" noChangeAspect="1"/>
+            </wp:cNvGraphicFramePr>
+            <a:graphic xmlns:a="http://schemas.openxmlformats.org/drawingml/2006/main">
+              <a:graphicData uri="http://schemas.openxmlformats.org/drawingml/2006/picture">
+                <pic:pic xmlns:pic="http://schemas.openxmlformats.org/drawingml/2006/picture">
+                  <pic:nvPicPr>
+                    <pic:cNvPr id="0" name="Picture 1"/>
+                    <pic:cNvPicPr>
+                      <a:picLocks noChangeAspect="1" noChangeArrowheads="1"/>
+                    </pic:cNvPicPr>
+                  </pic:nvPicPr>
+                  <pic:blipFill>
+                    <a:blip r:embed="rId19">
+                      <a:extLst>
+                        <a:ext uri="{28A0092B-C50C-407E-A947-70E740481C1C}">
+                          <a14:useLocalDpi xmlns:a14="http://schemas.microsoft.com/office/drawing/2010/main" val="0"/>
+                        </a:ext>
+                      </a:extLst>
+                    </a:blip>
+                    <a:srcRect/>
+                    <a:stretch>
+                      <a:fillRect/>
+                    </a:stretch>
+                  </pic:blipFill>
+                  <pic:spPr bwMode="auto">
+                    <a:xfrm>
+                      <a:off x="0" y="0"/>
+                      <a:ext cx="5731510" cy="3605955"/>
+                    </a:xfrm>
+                    <a:prstGeom prst="rect">
+                      <a:avLst/>
+                    </a:prstGeom>
+                    <a:noFill/>
+                    <a:ln>
+                      <a:noFill/>
+                    </a:ln>
+                  </pic:spPr>
+                </pic:pic>
+              </a:graphicData>
+            </a:graphic>
+          </wp:inline>
+        </w:drawing>
+      </w:r>
+    </w:p>
+    <w:p>
+      <w:pPr>
+        <w:pStyle w:val="Overskrift3"/>
+        <w:spacing w:line="360" w:lineRule="auto"/>
+        <w:contextualSpacing/>
+      </w:pPr>
+      <w:bookmarkStart w:id="52" w:name="_Toc462124723"/>
+      <w:r>
         <w:lastRenderedPageBreak/>
-        <w:t>Forbind til</w:t>
-      </w:r>
-      <w:r>
+        <w:t>Tid</w:t>
+      </w:r>
+      <w:bookmarkEnd w:id="52"/>
+    </w:p>
+    <w:p>
+      <w:pPr>
+        <w:spacing w:line="360" w:lineRule="auto"/>
+        <w:contextualSpacing/>
+      </w:pPr>
+      <w:r>
+        <w:t xml:space="preserve">Klik på fanen Tid til at oprette systemet tidsindstillinger af </w:t>
+      </w:r>
+      <w:proofErr w:type="spellStart"/>
+      <w:r>
+        <w:t>Synology</w:t>
+      </w:r>
+      <w:proofErr w:type="spellEnd"/>
+      <w:r>
+        <w:t xml:space="preserve"> NAS. Du kan kontrollere den aktuelle tid, manuelt indstille serverens dato og tid, eller automatisk indstille tiden ved hjælp af et netværk tidsserver.</w:t>
+      </w:r>
+    </w:p>
+    <w:p>
+      <w:pPr>
+        <w:pStyle w:val="Overskrift3"/>
+        <w:spacing w:line="360" w:lineRule="auto"/>
+        <w:contextualSpacing/>
+      </w:pPr>
+      <w:bookmarkStart w:id="53" w:name="_Toc462124724"/>
+      <w:r>
+        <w:t>Sprog</w:t>
+      </w:r>
+      <w:bookmarkEnd w:id="53"/>
+    </w:p>
+    <w:p>
+      <w:pPr>
+        <w:spacing w:line="360" w:lineRule="auto"/>
+        <w:contextualSpacing/>
+      </w:pPr>
+      <w:r>
+        <w:t xml:space="preserve">Klik på fanen Sprog for at indstille sproget for </w:t>
+      </w:r>
+      <w:proofErr w:type="spellStart"/>
+      <w:r>
+        <w:t>Synology</w:t>
+      </w:r>
+      <w:proofErr w:type="spellEnd"/>
+      <w:r>
+        <w:t xml:space="preserve"> </w:t>
+      </w:r>
+      <w:proofErr w:type="spellStart"/>
+      <w:r>
+        <w:t>DiskStation</w:t>
+      </w:r>
+      <w:proofErr w:type="spellEnd"/>
+      <w:r>
+        <w:t xml:space="preserve"> Manager, meddelelser, og angiv</w:t>
+      </w:r>
+      <w:r>
+        <w:br/>
+        <w:t xml:space="preserve">kode side for </w:t>
+      </w:r>
+      <w:proofErr w:type="spellStart"/>
+      <w:r>
+        <w:t>Unicode</w:t>
+      </w:r>
+      <w:proofErr w:type="spellEnd"/>
+      <w:r>
+        <w:t xml:space="preserve"> filnavn konvertering.</w:t>
+      </w:r>
+    </w:p>
+    <w:p>
+      <w:pPr>
+        <w:pStyle w:val="Listeafsnit"/>
+        <w:numPr>
+          <w:ilvl w:val="0"/>
+          <w:numId w:val="12"/>
+        </w:numPr>
+        <w:spacing w:line="360" w:lineRule="auto"/>
+      </w:pPr>
+      <w:r>
+        <w:t>Displaysprog: Vælg dit foretrukne skærmsprog eller få det samme som din standardbrowser</w:t>
+      </w:r>
+      <w:r>
+        <w:br/>
+        <w:t>indstilling.</w:t>
+      </w:r>
+    </w:p>
+    <w:p>
+      <w:pPr>
+        <w:pStyle w:val="Listeafsnit"/>
+        <w:numPr>
+          <w:ilvl w:val="0"/>
+          <w:numId w:val="12"/>
+        </w:numPr>
+        <w:spacing w:line="360" w:lineRule="auto"/>
+      </w:pPr>
+      <w:r>
+        <w:t xml:space="preserve">Meddelelse Sprog: Angiv dit foretrukne sprog til e-mail og </w:t>
+      </w:r>
+      <w:proofErr w:type="spellStart"/>
+      <w:r>
+        <w:t>instant</w:t>
+      </w:r>
+      <w:proofErr w:type="spellEnd"/>
+      <w:r>
+        <w:t xml:space="preserve"> </w:t>
+      </w:r>
+      <w:proofErr w:type="spellStart"/>
+      <w:r>
+        <w:t>messaging</w:t>
+      </w:r>
+      <w:proofErr w:type="spellEnd"/>
+      <w:r>
+        <w:t xml:space="preserve"> underretninger fra </w:t>
+      </w:r>
+      <w:proofErr w:type="spellStart"/>
+      <w:r>
+        <w:t>Synology</w:t>
+      </w:r>
+      <w:proofErr w:type="spellEnd"/>
+      <w:r>
+        <w:t xml:space="preserve"> NAS.</w:t>
+      </w:r>
+    </w:p>
+    <w:p>
+      <w:pPr>
+        <w:pStyle w:val="Listeafsnit"/>
+        <w:numPr>
+          <w:ilvl w:val="0"/>
+          <w:numId w:val="12"/>
+        </w:numPr>
+        <w:spacing w:line="360" w:lineRule="auto"/>
+      </w:pPr>
+      <w:proofErr w:type="spellStart"/>
+      <w:r>
+        <w:t>Codepage</w:t>
+      </w:r>
+      <w:proofErr w:type="spellEnd"/>
+      <w:r>
+        <w:t xml:space="preserve">: </w:t>
+      </w:r>
+      <w:proofErr w:type="spellStart"/>
+      <w:r>
+        <w:t>Synology</w:t>
+      </w:r>
+      <w:proofErr w:type="spellEnd"/>
+      <w:r>
+        <w:t xml:space="preserve"> NAS bruger </w:t>
+      </w:r>
+      <w:proofErr w:type="spellStart"/>
+      <w:r>
+        <w:t>Unicode</w:t>
+      </w:r>
+      <w:proofErr w:type="spellEnd"/>
+      <w:r>
+        <w:t xml:space="preserve"> for at muliggøre filtilgang fra computere, der bruger forskellige sprog. Men for følgende enheder eller applikationer til at bruge </w:t>
+      </w:r>
+      <w:proofErr w:type="spellStart"/>
+      <w:r>
+        <w:t>Synology</w:t>
+      </w:r>
+      <w:proofErr w:type="spellEnd"/>
+      <w:r>
+        <w:t xml:space="preserve"> NAS-tjenester uden problemer, skal du vælge den relevante tegntabel for dem:</w:t>
+      </w:r>
+    </w:p>
+    <w:p>
+      <w:pPr>
+        <w:pStyle w:val="Listeafsnit"/>
+        <w:numPr>
+          <w:ilvl w:val="1"/>
+          <w:numId w:val="12"/>
+        </w:numPr>
+        <w:spacing w:line="360" w:lineRule="auto"/>
         <w:rPr>
           <w:rStyle w:val="shorttext"/>
         </w:rPr>
-        <w:t xml:space="preserve"> trådløst netværk</w:t>
-      </w:r>
-      <w:bookmarkEnd w:id="50"/>
-    </w:p>
-    <w:p/>
+      </w:pPr>
+      <w:r>
+        <w:rPr>
+          <w:rStyle w:val="shorttext"/>
+        </w:rPr>
+        <w:t xml:space="preserve">Computere uden </w:t>
+      </w:r>
+      <w:proofErr w:type="spellStart"/>
+      <w:r>
+        <w:rPr>
+          <w:rStyle w:val="shorttext"/>
+        </w:rPr>
+        <w:t>Unicode</w:t>
+      </w:r>
+      <w:proofErr w:type="spellEnd"/>
+      <w:r>
+        <w:rPr>
+          <w:rStyle w:val="shorttext"/>
+        </w:rPr>
+        <w:t>-understøttelse</w:t>
+      </w:r>
+    </w:p>
+    <w:p>
+      <w:pPr>
+        <w:pStyle w:val="Listeafsnit"/>
+        <w:numPr>
+          <w:ilvl w:val="1"/>
+          <w:numId w:val="12"/>
+        </w:numPr>
+        <w:spacing w:line="360" w:lineRule="auto"/>
+      </w:pPr>
+      <w:r>
+        <w:t>Programmer, der konverterer ikke-</w:t>
+      </w:r>
+      <w:proofErr w:type="spellStart"/>
+      <w:r>
+        <w:t>Unicode</w:t>
+      </w:r>
+      <w:proofErr w:type="spellEnd"/>
+      <w:r>
+        <w:t xml:space="preserve">-strenge til </w:t>
+      </w:r>
+      <w:proofErr w:type="spellStart"/>
+      <w:r>
+        <w:t>Unicode</w:t>
+      </w:r>
+      <w:proofErr w:type="spellEnd"/>
+      <w:r>
+        <w:t xml:space="preserve">, såsom FTP-service, </w:t>
+      </w:r>
+      <w:proofErr w:type="spellStart"/>
+      <w:r>
+        <w:t>UPnP</w:t>
+      </w:r>
+      <w:proofErr w:type="spellEnd"/>
+      <w:r>
+        <w:t xml:space="preserve"> support, musik metadata indeksering.</w:t>
+      </w:r>
+    </w:p>
+    <w:p>
+      <w:pPr>
+        <w:pStyle w:val="Overskrift3"/>
+        <w:rPr>
+          <w:rStyle w:val="shorttext"/>
+        </w:rPr>
+      </w:pPr>
+      <w:bookmarkStart w:id="54" w:name="_Toc462124725"/>
+      <w:r>
+        <w:rPr>
+          <w:rStyle w:val="shorttext"/>
+        </w:rPr>
+        <w:t>NTP service</w:t>
+      </w:r>
+      <w:bookmarkEnd w:id="54"/>
+    </w:p>
+    <w:p>
+      <w:pPr>
+        <w:spacing w:line="360" w:lineRule="auto"/>
+        <w:contextualSpacing/>
+      </w:pPr>
+      <w:r>
+        <w:t xml:space="preserve">Klik på fanen NTP service for at få din </w:t>
+      </w:r>
+      <w:proofErr w:type="spellStart"/>
+      <w:r>
+        <w:t>Synology</w:t>
+      </w:r>
+      <w:proofErr w:type="spellEnd"/>
+      <w:r>
+        <w:t xml:space="preserve"> NAS fungere som et netværk tidsserver til at synkronisere tid mellem forskellige netværksenheder og </w:t>
+      </w:r>
+      <w:proofErr w:type="spellStart"/>
+      <w:r>
+        <w:t>Synology</w:t>
+      </w:r>
+      <w:proofErr w:type="spellEnd"/>
+      <w:r>
+        <w:t xml:space="preserve"> NAS i netværket.</w:t>
+      </w:r>
+    </w:p>
     <w:sectPr>
       <w:pgSz w:w="11906" w:h="16838"/>
       <w:pgMar w:top="1440" w:right="1440" w:bottom="1440" w:left="1440" w:header="708" w:footer="708" w:gutter="0"/>
@@ -8630,6 +9572,119 @@
     </w:lvl>
   </w:abstractNum>
   <w:abstractNum w:abstractNumId="5" w15:restartNumberingAfterBreak="0">
+    <w:nsid w:val="4C187AA9"/>
+    <w:multiLevelType w:val="hybridMultilevel"/>
+    <w:tmpl w:val="F31E5182"/>
+    <w:lvl w:ilvl="0" w:tplc="08090001">
+      <w:start w:val="1"/>
+      <w:numFmt w:val="bullet"/>
+      <w:lvlText w:val=""/>
+      <w:lvlJc w:val="left"/>
+      <w:pPr>
+        <w:ind w:left="720" w:hanging="360"/>
+      </w:pPr>
+      <w:rPr>
+        <w:rFonts w:ascii="Symbol" w:hAnsi="Symbol" w:hint="default"/>
+      </w:rPr>
+    </w:lvl>
+    <w:lvl w:ilvl="1" w:tplc="08090003">
+      <w:start w:val="1"/>
+      <w:numFmt w:val="bullet"/>
+      <w:lvlText w:val="o"/>
+      <w:lvlJc w:val="left"/>
+      <w:pPr>
+        <w:ind w:left="1440" w:hanging="360"/>
+      </w:pPr>
+      <w:rPr>
+        <w:rFonts w:ascii="Courier New" w:hAnsi="Courier New" w:cs="Courier New" w:hint="default"/>
+      </w:rPr>
+    </w:lvl>
+    <w:lvl w:ilvl="2" w:tplc="08090005" w:tentative="1">
+      <w:start w:val="1"/>
+      <w:numFmt w:val="bullet"/>
+      <w:lvlText w:val=""/>
+      <w:lvlJc w:val="left"/>
+      <w:pPr>
+        <w:ind w:left="2160" w:hanging="360"/>
+      </w:pPr>
+      <w:rPr>
+        <w:rFonts w:ascii="Wingdings" w:hAnsi="Wingdings" w:hint="default"/>
+      </w:rPr>
+    </w:lvl>
+    <w:lvl w:ilvl="3" w:tplc="08090001" w:tentative="1">
+      <w:start w:val="1"/>
+      <w:numFmt w:val="bullet"/>
+      <w:lvlText w:val=""/>
+      <w:lvlJc w:val="left"/>
+      <w:pPr>
+        <w:ind w:left="2880" w:hanging="360"/>
+      </w:pPr>
+      <w:rPr>
+        <w:rFonts w:ascii="Symbol" w:hAnsi="Symbol" w:hint="default"/>
+      </w:rPr>
+    </w:lvl>
+    <w:lvl w:ilvl="4" w:tplc="08090003" w:tentative="1">
+      <w:start w:val="1"/>
+      <w:numFmt w:val="bullet"/>
+      <w:lvlText w:val="o"/>
+      <w:lvlJc w:val="left"/>
+      <w:pPr>
+        <w:ind w:left="3600" w:hanging="360"/>
+      </w:pPr>
+      <w:rPr>
+        <w:rFonts w:ascii="Courier New" w:hAnsi="Courier New" w:cs="Courier New" w:hint="default"/>
+      </w:rPr>
+    </w:lvl>
+    <w:lvl w:ilvl="5" w:tplc="08090005" w:tentative="1">
+      <w:start w:val="1"/>
+      <w:numFmt w:val="bullet"/>
+      <w:lvlText w:val=""/>
+      <w:lvlJc w:val="left"/>
+      <w:pPr>
+        <w:ind w:left="4320" w:hanging="360"/>
+      </w:pPr>
+      <w:rPr>
+        <w:rFonts w:ascii="Wingdings" w:hAnsi="Wingdings" w:hint="default"/>
+      </w:rPr>
+    </w:lvl>
+    <w:lvl w:ilvl="6" w:tplc="08090001" w:tentative="1">
+      <w:start w:val="1"/>
+      <w:numFmt w:val="bullet"/>
+      <w:lvlText w:val=""/>
+      <w:lvlJc w:val="left"/>
+      <w:pPr>
+        <w:ind w:left="5040" w:hanging="360"/>
+      </w:pPr>
+      <w:rPr>
+        <w:rFonts w:ascii="Symbol" w:hAnsi="Symbol" w:hint="default"/>
+      </w:rPr>
+    </w:lvl>
+    <w:lvl w:ilvl="7" w:tplc="08090003" w:tentative="1">
+      <w:start w:val="1"/>
+      <w:numFmt w:val="bullet"/>
+      <w:lvlText w:val="o"/>
+      <w:lvlJc w:val="left"/>
+      <w:pPr>
+        <w:ind w:left="5760" w:hanging="360"/>
+      </w:pPr>
+      <w:rPr>
+        <w:rFonts w:ascii="Courier New" w:hAnsi="Courier New" w:cs="Courier New" w:hint="default"/>
+      </w:rPr>
+    </w:lvl>
+    <w:lvl w:ilvl="8" w:tplc="08090005" w:tentative="1">
+      <w:start w:val="1"/>
+      <w:numFmt w:val="bullet"/>
+      <w:lvlText w:val=""/>
+      <w:lvlJc w:val="left"/>
+      <w:pPr>
+        <w:ind w:left="6480" w:hanging="360"/>
+      </w:pPr>
+      <w:rPr>
+        <w:rFonts w:ascii="Wingdings" w:hAnsi="Wingdings" w:hint="default"/>
+      </w:rPr>
+    </w:lvl>
+  </w:abstractNum>
+  <w:abstractNum w:abstractNumId="6" w15:restartNumberingAfterBreak="0">
     <w:nsid w:val="50E63D6D"/>
     <w:multiLevelType w:val="hybridMultilevel"/>
     <w:tmpl w:val="A978FE0A"/>
@@ -8718,7 +9773,7 @@
       </w:pPr>
     </w:lvl>
   </w:abstractNum>
-  <w:abstractNum w:abstractNumId="6" w15:restartNumberingAfterBreak="0">
+  <w:abstractNum w:abstractNumId="7" w15:restartNumberingAfterBreak="0">
     <w:nsid w:val="59BD7F3B"/>
     <w:multiLevelType w:val="hybridMultilevel"/>
     <w:tmpl w:val="E7B2193E"/>
@@ -8831,7 +9886,7 @@
       </w:rPr>
     </w:lvl>
   </w:abstractNum>
-  <w:abstractNum w:abstractNumId="7" w15:restartNumberingAfterBreak="0">
+  <w:abstractNum w:abstractNumId="8" w15:restartNumberingAfterBreak="0">
     <w:nsid w:val="6573358F"/>
     <w:multiLevelType w:val="hybridMultilevel"/>
     <w:tmpl w:val="FD80C19E"/>
@@ -8944,7 +9999,7 @@
       </w:rPr>
     </w:lvl>
   </w:abstractNum>
-  <w:abstractNum w:abstractNumId="8" w15:restartNumberingAfterBreak="0">
+  <w:abstractNum w:abstractNumId="9" w15:restartNumberingAfterBreak="0">
     <w:nsid w:val="67352919"/>
     <w:multiLevelType w:val="hybridMultilevel"/>
     <w:tmpl w:val="CAEC76AA"/>
@@ -9057,7 +10112,7 @@
       </w:rPr>
     </w:lvl>
   </w:abstractNum>
-  <w:abstractNum w:abstractNumId="9" w15:restartNumberingAfterBreak="0">
+  <w:abstractNum w:abstractNumId="10" w15:restartNumberingAfterBreak="0">
     <w:nsid w:val="6FD17281"/>
     <w:multiLevelType w:val="hybridMultilevel"/>
     <w:tmpl w:val="40A8C552"/>
@@ -9170,7 +10225,7 @@
       </w:rPr>
     </w:lvl>
   </w:abstractNum>
-  <w:abstractNum w:abstractNumId="10" w15:restartNumberingAfterBreak="0">
+  <w:abstractNum w:abstractNumId="11" w15:restartNumberingAfterBreak="0">
     <w:nsid w:val="75AB68E4"/>
     <w:multiLevelType w:val="hybridMultilevel"/>
     <w:tmpl w:val="DD5225D4"/>
@@ -9284,13 +10339,13 @@
     </w:lvl>
   </w:abstractNum>
   <w:num w:numId="1">
-    <w:abstractNumId w:val="10"/>
+    <w:abstractNumId w:val="11"/>
   </w:num>
   <w:num w:numId="2">
-    <w:abstractNumId w:val="8"/>
+    <w:abstractNumId w:val="9"/>
   </w:num>
   <w:num w:numId="3">
-    <w:abstractNumId w:val="6"/>
+    <w:abstractNumId w:val="7"/>
   </w:num>
   <w:num w:numId="4">
     <w:abstractNumId w:val="1"/>
@@ -9308,13 +10363,16 @@
     <w:abstractNumId w:val="2"/>
   </w:num>
   <w:num w:numId="9">
-    <w:abstractNumId w:val="5"/>
+    <w:abstractNumId w:val="6"/>
   </w:num>
   <w:num w:numId="10">
-    <w:abstractNumId w:val="7"/>
+    <w:abstractNumId w:val="8"/>
   </w:num>
   <w:num w:numId="11">
-    <w:abstractNumId w:val="9"/>
+    <w:abstractNumId w:val="10"/>
+  </w:num>
+  <w:num w:numId="12">
+    <w:abstractNumId w:val="5"/>
   </w:num>
 </w:numbering>
 </file>
@@ -10351,7 +11409,7 @@
 </file>
 
 <file path=customXml/itemProps2.xml><?xml version="1.0" encoding="utf-8"?>
-<ds:datastoreItem xmlns:ds="http://schemas.openxmlformats.org/officeDocument/2006/customXml" ds:itemID="{C9E34C3A-95EA-4A34-A44C-F0054B80F64E}">
+<ds:datastoreItem xmlns:ds="http://schemas.openxmlformats.org/officeDocument/2006/customXml" ds:itemID="{60D206B2-A236-44DE-90EB-8F3EDA28F92B}">
   <ds:schemaRefs>
     <ds:schemaRef ds:uri="http://schemas.openxmlformats.org/officeDocument/2006/bibliography"/>
   </ds:schemaRefs>

</xml_diff>